<commit_message>
lit review update and fraud hierarchy figure update
</commit_message>
<xml_diff>
--- a/master_thesis.docx
+++ b/master_thesis.docx
@@ -717,13 +717,225 @@
     </w:p>
     <w:p>
       <w:pPr>
+        <w:pStyle w:val="Heading2"/>
+      </w:pPr>
+      <w:bookmarkStart w:id="23" w:name="what-is-financial-fraud-and-e-commerce"/>
+      <w:r>
+        <w:t xml:space="preserve">2.1. What is Financial Fraud and e-commerce?</w:t>
+      </w:r>
+      <w:bookmarkEnd w:id="23"/>
+    </w:p>
+    <w:p>
+      <w:pPr>
+        <w:pStyle w:val="FirstParagraph"/>
+      </w:pPr>
+      <w:r>
+        <w:t xml:space="preserve">The definition for fraud, as given by The Institute of Internal Auditors’ International Professional Practices Framework (IPPF), states:</w:t>
+      </w:r>
+    </w:p>
+    <w:p>
+      <w:pPr>
+        <w:pStyle w:val="BodyText"/>
+      </w:pPr>
+      <w:r>
+        <w:t xml:space="preserve">“</w:t>
+      </w:r>
+      <w:r>
+        <w:t xml:space="preserve">… any illegal act characterized by deceit, concealment, or violation of trust. These acts are not dependent upon the threat of violence or physical force. Frauds are perpetrated by parties and organizations to obtain money, property, or services; to avoid payment or loss of services; or to secure personal or business advantage.</w:t>
+      </w:r>
+      <w:r>
+        <w:t xml:space="preserve">”</w:t>
+      </w:r>
+    </w:p>
+    <w:p>
+      <w:pPr>
+        <w:pStyle w:val="BodyText"/>
+      </w:pPr>
+      <w:r>
+        <w:t xml:space="preserve">Financial Fraud as a whole can be divided into two major categories - Customer Fraud and Management Fraud</w:t>
+      </w:r>
+      <w:r>
+        <w:t xml:space="preserve"> </w:t>
+      </w:r>
+      <w:r>
+        <w:t xml:space="preserve">(Bhardwaj and Gupta 2016)</w:t>
+      </w:r>
+      <w:r>
+        <w:t xml:space="preserve">. In this paper, we will be focusing on Customer Fraud, or more precisely on Credit Card and Transaction Fraud.</w:t>
+      </w:r>
+    </w:p>
+    <w:p>
+      <w:pPr>
+        <w:pStyle w:val="CaptionedFigure"/>
+      </w:pPr>
+      <w:r>
+        <w:drawing>
+          <wp:inline>
+            <wp:extent cx="5334000" cy="3636475"/>
+            <wp:effectExtent b="0" l="0" r="0" t="0"/>
+            <wp:docPr descr="Financial Fraud Types" title="" id="1" name="Picture"/>
+            <a:graphic>
+              <a:graphicData uri="http://schemas.openxmlformats.org/drawingml/2006/picture">
+                <pic:pic>
+                  <pic:nvPicPr>
+                    <pic:cNvPr descr="figures/fraud_hierarchy.png" id="0" name="Picture"/>
+                    <pic:cNvPicPr>
+                      <a:picLocks noChangeArrowheads="1" noChangeAspect="1"/>
+                    </pic:cNvPicPr>
+                  </pic:nvPicPr>
+                  <pic:blipFill>
+                    <a:blip r:embed="rId24"/>
+                    <a:stretch>
+                      <a:fillRect/>
+                    </a:stretch>
+                  </pic:blipFill>
+                  <pic:spPr bwMode="auto">
+                    <a:xfrm>
+                      <a:off x="0" y="0"/>
+                      <a:ext cx="5334000" cy="3636475"/>
+                    </a:xfrm>
+                    <a:prstGeom prst="rect">
+                      <a:avLst/>
+                    </a:prstGeom>
+                    <a:noFill/>
+                    <a:ln w="9525">
+                      <a:noFill/>
+                      <a:headEnd/>
+                      <a:tailEnd/>
+                    </a:ln>
+                  </pic:spPr>
+                </pic:pic>
+              </a:graphicData>
+            </a:graphic>
+          </wp:inline>
+        </w:drawing>
+      </w:r>
+    </w:p>
+    <w:p>
+      <w:pPr>
+        <w:pStyle w:val="ImageCaption"/>
+      </w:pPr>
+      <w:r>
+        <w:t xml:space="preserve">Financial Fraud Types</w:t>
+      </w:r>
+    </w:p>
+    <w:p>
+      <w:pPr>
+        <w:pStyle w:val="BodyText"/>
+      </w:pPr>
+      <w:r>
+        <w:t xml:space="preserve">Credit Card can also be categorized in two groups - application and behavioural fraud</w:t>
+      </w:r>
+      <w:r>
+        <w:t xml:space="preserve"> </w:t>
+      </w:r>
+      <w:r>
+        <w:t xml:space="preserve">(Bolton and Hand 2001)</w:t>
+      </w:r>
+      <w:r>
+        <w:t xml:space="preserve">.The former category is essentialy the acquisition of new cards from the issuing companies using fraudulent or stolen information. The latter can be subcategorized into stolen or lost card, counterfeit card,</w:t>
+      </w:r>
+      <w:r>
+        <w:t xml:space="preserve"> </w:t>
+      </w:r>
+      <w:r>
+        <w:t xml:space="preserve">“</w:t>
+      </w:r>
+      <w:r>
+        <w:t xml:space="preserve">card not present</w:t>
+      </w:r>
+      <w:r>
+        <w:t xml:space="preserve">”</w:t>
+      </w:r>
+      <w:r>
+        <w:t xml:space="preserve"> </w:t>
+      </w:r>
+      <w:r>
+        <w:t xml:space="preserve">fraud and mail theft (See Figure 1). The stolen or lost card occurs when fraudster manages to obtain physical posession of the card. The next two fraud types, counterfeit and card not present, have been steadily rising in numbers, thanks to the emergence of online transactions</w:t>
+      </w:r>
+      <w:r>
+        <w:t xml:space="preserve"> </w:t>
+      </w:r>
+      <w:r>
+        <w:t xml:space="preserve">(Fletcher 2007)</w:t>
+      </w:r>
+      <w:r>
+        <w:t xml:space="preserve">. Lastly, mail theft fraud occurs when the credit card is intercepted before arriving by mail to the customer, or when fraudster steal personal information from bank and credit card statements</w:t>
+      </w:r>
+      <w:r>
+        <w:t xml:space="preserve"> </w:t>
+      </w:r>
+      <w:r>
+        <w:t xml:space="preserve">(One 2010)</w:t>
+      </w:r>
+      <w:r>
+        <w:t xml:space="preserve">.</w:t>
+      </w:r>
+    </w:p>
+    <w:p>
+      <w:pPr>
+        <w:pStyle w:val="Heading2"/>
+      </w:pPr>
+      <w:bookmarkStart w:id="25" w:name="costs-of-financial-fraud"/>
+      <w:r>
+        <w:t xml:space="preserve">2.2. Costs of Financial Fraud</w:t>
+      </w:r>
+      <w:bookmarkEnd w:id="25"/>
+    </w:p>
+    <w:p>
+      <w:pPr>
+        <w:pStyle w:val="FirstParagraph"/>
+      </w:pPr>
+      <w:r>
+        <w:t xml:space="preserve">Financial Fraud is currently one of the biggest threats to business establishments, resulting in enormous finance losses each year. Only throughout the year 2015, the losses from credit card fraud amounted to $21.84 Billion</w:t>
+      </w:r>
+      <w:r>
+        <w:t xml:space="preserve"> </w:t>
+      </w:r>
+      <w:r>
+        <w:t xml:space="preserve">(Nilson 2016)</w:t>
+      </w:r>
+      <w:r>
+        <w:t xml:space="preserve">. Moreover, the losses occured by firms are not only monetary - damage on reputation and customer ties could prove to be devastating</w:t>
+      </w:r>
+      <w:r>
+        <w:t xml:space="preserve"> </w:t>
+      </w:r>
+      <w:r>
+        <w:t xml:space="preserve">(ACL 2014)</w:t>
+      </w:r>
+      <w:r>
+        <w:t xml:space="preserve">. Thus, the overall losses from financial fraud are simply incalculable</w:t>
+      </w:r>
+      <w:r>
+        <w:t xml:space="preserve"> </w:t>
+      </w:r>
+      <w:r>
+        <w:t xml:space="preserve">(Ngai et al. 2011)</w:t>
+      </w:r>
+      <w:r>
+        <w:t xml:space="preserve">.</w:t>
+      </w:r>
+    </w:p>
+    <w:p>
+      <w:pPr>
+        <w:pStyle w:val="Heading2"/>
+      </w:pPr>
+      <w:bookmarkStart w:id="26" w:name="combating-financial-fraud"/>
+      <w:r>
+        <w:t xml:space="preserve">2.3. Combating Financial Fraud</w:t>
+      </w:r>
+      <w:bookmarkEnd w:id="26"/>
+    </w:p>
+    <w:p>
+      <w:pPr>
         <w:pStyle w:val="Heading1"/>
       </w:pPr>
-      <w:bookmarkStart w:id="23" w:name="methodology"/>
+      <w:bookmarkStart w:id="27" w:name="methodology"/>
       <w:r>
         <w:t xml:space="preserve">3. Methodology</w:t>
       </w:r>
-      <w:bookmarkEnd w:id="23"/>
+      <w:bookmarkEnd w:id="27"/>
     </w:p>
     <w:p>
       <w:pPr>
@@ -739,18 +951,18 @@
         <w:t xml:space="preserve">(Ngai et al. 2011)</w:t>
       </w:r>
       <w:r>
-        <w:t xml:space="preserve">. Some of the most common classification techniques include logistic regression, neural networks, support vector machine and decision trees.</w:t>
+        <w:t xml:space="preserve">. Some of the most common classification techniques include logistic regression, neural networks, support vector machine and decision trees and their variations.</w:t>
       </w:r>
     </w:p>
     <w:p>
       <w:pPr>
         <w:pStyle w:val="Heading2"/>
       </w:pPr>
-      <w:bookmarkStart w:id="24" w:name="preliminaries"/>
+      <w:bookmarkStart w:id="28" w:name="preliminaries"/>
       <w:r>
         <w:t xml:space="preserve">3.1. Preliminaries</w:t>
       </w:r>
-      <w:bookmarkEnd w:id="24"/>
+      <w:bookmarkEnd w:id="28"/>
     </w:p>
     <w:p>
       <w:pPr>
@@ -1052,21 +1264,21 @@
       <w:pPr>
         <w:pStyle w:val="Heading2"/>
       </w:pPr>
-      <w:bookmarkStart w:id="25" w:name="machine-learning-algorithms"/>
+      <w:bookmarkStart w:id="29" w:name="machine-learning-algorithms"/>
       <w:r>
         <w:t xml:space="preserve">3.2. Machine Learning Algorithms</w:t>
       </w:r>
-      <w:bookmarkEnd w:id="25"/>
+      <w:bookmarkEnd w:id="29"/>
     </w:p>
     <w:p>
       <w:pPr>
         <w:pStyle w:val="Heading3"/>
       </w:pPr>
-      <w:bookmarkStart w:id="26" w:name="logistic-regression"/>
+      <w:bookmarkStart w:id="30" w:name="logistic-regression"/>
       <w:r>
         <w:t xml:space="preserve">3.2.1. Logistic Regression</w:t>
       </w:r>
-      <w:bookmarkEnd w:id="26"/>
+      <w:bookmarkEnd w:id="30"/>
     </w:p>
     <w:p>
       <w:pPr>
@@ -1610,11 +1822,11 @@
       <w:pPr>
         <w:pStyle w:val="Heading3"/>
       </w:pPr>
-      <w:bookmarkStart w:id="27" w:name="neural-networks"/>
+      <w:bookmarkStart w:id="31" w:name="neural-networks"/>
       <w:r>
         <w:t xml:space="preserve">3.2.2. Neural Networks</w:t>
       </w:r>
-      <w:bookmarkEnd w:id="27"/>
+      <w:bookmarkEnd w:id="31"/>
     </w:p>
     <w:p>
       <w:pPr>
@@ -1701,7 +1913,7 @@
                     </pic:cNvPicPr>
                   </pic:nvPicPr>
                   <pic:blipFill>
-                    <a:blip r:embed="rId28"/>
+                    <a:blip r:embed="rId32"/>
                     <a:stretch>
                       <a:fillRect/>
                     </a:stretch>
@@ -2533,11 +2745,11 @@
       <w:pPr>
         <w:pStyle w:val="Heading3"/>
       </w:pPr>
-      <w:bookmarkStart w:id="29" w:name="support-vector-machines"/>
+      <w:bookmarkStart w:id="33" w:name="support-vector-machines"/>
       <w:r>
         <w:t xml:space="preserve">3.2.3. Support Vector Machines</w:t>
       </w:r>
-      <w:bookmarkEnd w:id="29"/>
+      <w:bookmarkEnd w:id="33"/>
     </w:p>
     <w:p>
       <w:pPr>
@@ -2690,11 +2902,11 @@
       <w:pPr>
         <w:pStyle w:val="Heading4"/>
       </w:pPr>
-      <w:bookmarkStart w:id="30" w:name="non-cost-sensitive-learning"/>
+      <w:bookmarkStart w:id="34" w:name="non-cost-sensitive-learning"/>
       <w:r>
         <w:t xml:space="preserve">Non-cost sensitive learning</w:t>
       </w:r>
-      <w:bookmarkEnd w:id="30"/>
+      <w:bookmarkEnd w:id="34"/>
     </w:p>
     <w:p>
       <w:pPr>
@@ -4332,11 +4544,11 @@
       <w:pPr>
         <w:pStyle w:val="Heading4"/>
       </w:pPr>
-      <w:bookmarkStart w:id="31" w:name="cost-sensitive-learning"/>
+      <w:bookmarkStart w:id="35" w:name="cost-sensitive-learning"/>
       <w:r>
         <w:t xml:space="preserve">Cost Sensitive learning</w:t>
       </w:r>
-      <w:bookmarkEnd w:id="31"/>
+      <w:bookmarkEnd w:id="35"/>
     </w:p>
     <w:p>
       <w:pPr>
@@ -5040,11 +5252,11 @@
       <w:pPr>
         <w:pStyle w:val="Heading4"/>
       </w:pPr>
-      <w:bookmarkStart w:id="32" w:name="kernels"/>
+      <w:bookmarkStart w:id="36" w:name="kernels"/>
       <w:r>
         <w:t xml:space="preserve">Kernels</w:t>
       </w:r>
-      <w:bookmarkEnd w:id="32"/>
+      <w:bookmarkEnd w:id="36"/>
     </w:p>
     <w:p>
       <w:pPr>
@@ -5550,11 +5762,11 @@
       <w:pPr>
         <w:pStyle w:val="Heading3"/>
       </w:pPr>
-      <w:bookmarkStart w:id="33" w:name="tree-based-methods"/>
+      <w:bookmarkStart w:id="37" w:name="tree-based-methods"/>
       <w:r>
         <w:t xml:space="preserve">3.2.4. Tree-Based Methods</w:t>
       </w:r>
-      <w:bookmarkEnd w:id="33"/>
+      <w:bookmarkEnd w:id="37"/>
     </w:p>
     <w:p>
       <w:pPr>
@@ -5707,11 +5919,11 @@
       <w:pPr>
         <w:pStyle w:val="Heading4"/>
       </w:pPr>
-      <w:bookmarkStart w:id="34" w:name="random-forests"/>
+      <w:bookmarkStart w:id="38" w:name="random-forests"/>
       <w:r>
         <w:t xml:space="preserve">Random Forests</w:t>
       </w:r>
-      <w:bookmarkEnd w:id="34"/>
+      <w:bookmarkEnd w:id="38"/>
     </w:p>
     <w:p>
       <w:pPr>
@@ -6327,11 +6539,11 @@
       <w:pPr>
         <w:pStyle w:val="Heading4"/>
       </w:pPr>
-      <w:bookmarkStart w:id="35" w:name="stochastic-gradient-boosting-machines-and-extreme-gradient-boosting-machines"/>
+      <w:bookmarkStart w:id="39" w:name="stochastic-gradient-boosting-machines-and-extreme-gradient-boosting-machines"/>
       <w:r>
         <w:t xml:space="preserve">Stochastic Gradient Boosting Machines and eXtreme Gradient Boosting Machines</w:t>
       </w:r>
-      <w:bookmarkEnd w:id="35"/>
+      <w:bookmarkEnd w:id="39"/>
     </w:p>
     <w:p>
       <w:pPr>
@@ -7738,11 +7950,11 @@
       <w:pPr>
         <w:pStyle w:val="Heading2"/>
       </w:pPr>
-      <w:bookmarkStart w:id="36" w:name="cross-validation"/>
+      <w:bookmarkStart w:id="40" w:name="cross-validation"/>
       <w:r>
         <w:t xml:space="preserve">3.3. Cross-Validation</w:t>
       </w:r>
-      <w:bookmarkEnd w:id="36"/>
+      <w:bookmarkEnd w:id="40"/>
     </w:p>
     <w:p>
       <w:pPr>
@@ -8068,21 +8280,21 @@
       <w:pPr>
         <w:pStyle w:val="Heading1"/>
       </w:pPr>
-      <w:bookmarkStart w:id="37" w:name="data"/>
+      <w:bookmarkStart w:id="41" w:name="data"/>
       <w:r>
         <w:t xml:space="preserve">4. Data</w:t>
       </w:r>
-      <w:bookmarkEnd w:id="37"/>
+      <w:bookmarkEnd w:id="41"/>
     </w:p>
     <w:p>
       <w:pPr>
         <w:pStyle w:val="Heading2"/>
       </w:pPr>
-      <w:bookmarkStart w:id="38" w:name="datasets"/>
+      <w:bookmarkStart w:id="42" w:name="datasets"/>
       <w:r>
         <w:t xml:space="preserve">4.1. Datasets</w:t>
       </w:r>
-      <w:bookmarkEnd w:id="38"/>
+      <w:bookmarkEnd w:id="42"/>
     </w:p>
     <w:p>
       <w:pPr>
@@ -8096,21 +8308,21 @@
       <w:pPr>
         <w:pStyle w:val="Heading3"/>
       </w:pPr>
-      <w:bookmarkStart w:id="39" w:name="real-world-datasets"/>
+      <w:bookmarkStart w:id="43" w:name="real-world-datasets"/>
       <w:r>
         <w:t xml:space="preserve">4.1.1. Real-World Datasets</w:t>
       </w:r>
-      <w:bookmarkEnd w:id="39"/>
+      <w:bookmarkEnd w:id="43"/>
     </w:p>
     <w:p>
       <w:pPr>
         <w:pStyle w:val="Heading4"/>
       </w:pPr>
-      <w:bookmarkStart w:id="40" w:name="ucsd-fico-data-mining-contest-2009"/>
+      <w:bookmarkStart w:id="44" w:name="ucsd-fico-data-mining-contest-2009"/>
       <w:r>
         <w:t xml:space="preserve">UCSD-FICO Data Mining Contest 2009</w:t>
       </w:r>
-      <w:bookmarkEnd w:id="40"/>
+      <w:bookmarkEnd w:id="44"/>
     </w:p>
     <w:p>
       <w:pPr>
@@ -8203,11 +8415,11 @@
       <w:pPr>
         <w:pStyle w:val="Heading4"/>
       </w:pPr>
-      <w:bookmarkStart w:id="41" w:name="universite-libre-de-bruxelles-ulb-machine-learning-group"/>
+      <w:bookmarkStart w:id="45" w:name="universite-libre-de-bruxelles-ulb-machine-learning-group"/>
       <w:r>
         <w:t xml:space="preserve">Université Libre de Bruxelles (ULB) Machine Learning Group</w:t>
       </w:r>
-      <w:bookmarkEnd w:id="41"/>
+      <w:bookmarkEnd w:id="45"/>
     </w:p>
     <w:p>
       <w:pPr>
@@ -8246,11 +8458,11 @@
       <w:pPr>
         <w:pStyle w:val="Heading3"/>
       </w:pPr>
-      <w:bookmarkStart w:id="42" w:name="simulated-datasets"/>
+      <w:bookmarkStart w:id="46" w:name="simulated-datasets"/>
       <w:r>
         <w:t xml:space="preserve">4.1.2. Simulated Datasets</w:t>
       </w:r>
-      <w:bookmarkEnd w:id="42"/>
+      <w:bookmarkEnd w:id="46"/>
     </w:p>
     <w:p>
       <w:pPr>
@@ -8273,11 +8485,11 @@
       <w:pPr>
         <w:pStyle w:val="Heading4"/>
       </w:pPr>
-      <w:bookmarkStart w:id="43" w:name="paysim"/>
+      <w:bookmarkStart w:id="47" w:name="paysim"/>
       <w:r>
         <w:t xml:space="preserve">PaySim</w:t>
       </w:r>
-      <w:bookmarkEnd w:id="43"/>
+      <w:bookmarkEnd w:id="47"/>
     </w:p>
     <w:p>
       <w:pPr>
@@ -8316,11 +8528,11 @@
       <w:pPr>
         <w:pStyle w:val="Heading4"/>
       </w:pPr>
-      <w:bookmarkStart w:id="44" w:name="banksim"/>
+      <w:bookmarkStart w:id="48" w:name="banksim"/>
       <w:r>
         <w:t xml:space="preserve">BankSim</w:t>
       </w:r>
-      <w:bookmarkEnd w:id="44"/>
+      <w:bookmarkEnd w:id="48"/>
     </w:p>
     <w:p>
       <w:pPr>
@@ -8359,21 +8571,21 @@
       <w:pPr>
         <w:pStyle w:val="Heading2"/>
       </w:pPr>
-      <w:bookmarkStart w:id="45" w:name="problems-of-imbalanced-data-and-data-sampling-techniques"/>
+      <w:bookmarkStart w:id="49" w:name="problems-of-imbalanced-data-and-data-sampling-techniques"/>
       <w:r>
         <w:t xml:space="preserve">4.2. Problems of Imbalanced Data and Data Sampling Techniques</w:t>
       </w:r>
-      <w:bookmarkEnd w:id="45"/>
+      <w:bookmarkEnd w:id="49"/>
     </w:p>
     <w:p>
       <w:pPr>
         <w:pStyle w:val="Heading3"/>
       </w:pPr>
-      <w:bookmarkStart w:id="46" w:name="problem-of-imbalanced-data"/>
+      <w:bookmarkStart w:id="50" w:name="problem-of-imbalanced-data"/>
       <w:r>
         <w:t xml:space="preserve">4.2.1. Problem of Imbalanced Data</w:t>
       </w:r>
-      <w:bookmarkEnd w:id="46"/>
+      <w:bookmarkEnd w:id="50"/>
     </w:p>
     <w:p>
       <w:pPr>
@@ -8405,21 +8617,21 @@
       <w:pPr>
         <w:pStyle w:val="Heading3"/>
       </w:pPr>
-      <w:bookmarkStart w:id="47" w:name="data-sampling-techniques"/>
+      <w:bookmarkStart w:id="51" w:name="data-sampling-techniques"/>
       <w:r>
         <w:t xml:space="preserve">4.2.2. Data Sampling Techniques</w:t>
       </w:r>
-      <w:bookmarkEnd w:id="47"/>
+      <w:bookmarkEnd w:id="51"/>
     </w:p>
     <w:p>
       <w:pPr>
         <w:pStyle w:val="Heading4"/>
       </w:pPr>
-      <w:bookmarkStart w:id="48" w:name="random-oversampling-rosand-random-undersampling-rus"/>
+      <w:bookmarkStart w:id="52" w:name="random-oversampling-rosand-random-undersampling-rus"/>
       <w:r>
         <w:t xml:space="preserve">Random Oversampling (ROS)and Random UnderSampling (RUS)</w:t>
       </w:r>
-      <w:bookmarkEnd w:id="48"/>
+      <w:bookmarkEnd w:id="52"/>
     </w:p>
     <w:p>
       <w:pPr>
@@ -8442,11 +8654,11 @@
       <w:pPr>
         <w:pStyle w:val="Heading4"/>
       </w:pPr>
-      <w:bookmarkStart w:id="49" w:name="smote"/>
+      <w:bookmarkStart w:id="53" w:name="smote"/>
       <w:r>
         <w:t xml:space="preserve">SMOTE</w:t>
       </w:r>
-      <w:bookmarkEnd w:id="49"/>
+      <w:bookmarkEnd w:id="53"/>
     </w:p>
     <w:p>
       <w:pPr>
@@ -8469,44 +8681,68 @@
       <w:pPr>
         <w:pStyle w:val="Heading1"/>
       </w:pPr>
-      <w:bookmarkStart w:id="50" w:name="results"/>
+      <w:bookmarkStart w:id="54" w:name="results"/>
       <w:r>
         <w:t xml:space="preserve">5. Results</w:t>
       </w:r>
-      <w:bookmarkEnd w:id="50"/>
+      <w:bookmarkEnd w:id="54"/>
     </w:p>
     <w:p>
       <w:pPr>
         <w:pStyle w:val="Heading1"/>
       </w:pPr>
-      <w:bookmarkStart w:id="51" w:name="further-improvements"/>
+      <w:bookmarkStart w:id="55" w:name="further-improvements"/>
       <w:r>
         <w:t xml:space="preserve">6. Further Improvements</w:t>
       </w:r>
-      <w:bookmarkEnd w:id="51"/>
+      <w:bookmarkEnd w:id="55"/>
     </w:p>
     <w:p>
       <w:pPr>
         <w:pStyle w:val="Heading1"/>
       </w:pPr>
-      <w:bookmarkStart w:id="52" w:name="conclusion"/>
+      <w:bookmarkStart w:id="56" w:name="conclusion"/>
       <w:r>
         <w:t xml:space="preserve">7. Conclusion</w:t>
       </w:r>
-      <w:bookmarkEnd w:id="52"/>
+      <w:bookmarkEnd w:id="56"/>
     </w:p>
     <w:p>
       <w:pPr>
         <w:pStyle w:val="Heading1"/>
       </w:pPr>
-      <w:bookmarkStart w:id="53" w:name="references"/>
+      <w:bookmarkStart w:id="57" w:name="references"/>
       <w:r>
         <w:t xml:space="preserve">8. References</w:t>
       </w:r>
-      <w:bookmarkEnd w:id="53"/>
-    </w:p>
-    <w:bookmarkStart w:id="81" w:name="refs"/>
-    <w:bookmarkStart w:id="54" w:name="ref-akbani2004applying"/>
+      <w:bookmarkEnd w:id="57"/>
+    </w:p>
+    <w:bookmarkStart w:id="94" w:name="refs"/>
+    <w:bookmarkStart w:id="59" w:name="ref-fraudanalyticsacl"/>
+    <w:p>
+      <w:pPr>
+        <w:pStyle w:val="Bibliography"/>
+      </w:pPr>
+      <w:r>
+        <w:t xml:space="preserve">ACL. 2014. “Fraud Detection Using Data Analytics in the Banking Industry.” 2014.</w:t>
+      </w:r>
+      <w:r>
+        <w:t xml:space="preserve"> </w:t>
+      </w:r>
+      <w:hyperlink r:id="rId58">
+        <w:r>
+          <w:rPr>
+            <w:rStyle w:val="Hyperlink"/>
+          </w:rPr>
+          <w:t xml:space="preserve">https://www.acl.com/pdfs/DP_Fraud_detection_BANKING.pdf</w:t>
+        </w:r>
+      </w:hyperlink>
+      <w:r>
+        <w:t xml:space="preserve">.</w:t>
+      </w:r>
+    </w:p>
+    <w:bookmarkEnd w:id="59"/>
+    <w:bookmarkStart w:id="60" w:name="ref-akbani2004applying"/>
     <w:p>
       <w:pPr>
         <w:pStyle w:val="Bibliography"/>
@@ -8527,8 +8763,8 @@
         <w:t xml:space="preserve">, 39–50. Springer.</w:t>
       </w:r>
     </w:p>
-    <w:bookmarkEnd w:id="54"/>
-    <w:bookmarkStart w:id="55" w:name="ref-batuwita2013class"/>
+    <w:bookmarkEnd w:id="60"/>
+    <w:bookmarkStart w:id="61" w:name="ref-batuwita2013class"/>
     <w:p>
       <w:pPr>
         <w:pStyle w:val="Bibliography"/>
@@ -8537,8 +8773,33 @@
         <w:t xml:space="preserve">Batuwita, Rukshan, and Vasile Palade. 2013. “Class Imbalance Learning Methods for Support Vector Machines.”</w:t>
       </w:r>
     </w:p>
-    <w:bookmarkEnd w:id="55"/>
-    <w:bookmarkStart w:id="56" w:name="ref-bhattacharyya2011data"/>
+    <w:bookmarkEnd w:id="61"/>
+    <w:bookmarkStart w:id="62" w:name="ref-bhardwaj2016financial"/>
+    <w:p>
+      <w:pPr>
+        <w:pStyle w:val="Bibliography"/>
+      </w:pPr>
+      <w:r>
+        <w:t xml:space="preserve">Bhardwaj, Aastha, and Rajan Gupta. 2016. “Financial Frauds: Data Mining Based Detection-a Comprehensive Survey.”</w:t>
+      </w:r>
+      <w:r>
+        <w:t xml:space="preserve"> </w:t>
+      </w:r>
+      <w:r>
+        <w:rPr>
+          <w:i/>
+        </w:rPr>
+        <w:t xml:space="preserve">International Journal of Computer Applications</w:t>
+      </w:r>
+      <w:r>
+        <w:t xml:space="preserve"> </w:t>
+      </w:r>
+      <w:r>
+        <w:t xml:space="preserve">156 (10). Foundation of Computer Science.</w:t>
+      </w:r>
+    </w:p>
+    <w:bookmarkEnd w:id="62"/>
+    <w:bookmarkStart w:id="63" w:name="ref-bhattacharyya2011data"/>
     <w:p>
       <w:pPr>
         <w:pStyle w:val="Bibliography"/>
@@ -8562,8 +8823,30 @@
         <w:t xml:space="preserve">50 (3). Elsevier:602–13.</w:t>
       </w:r>
     </w:p>
-    <w:bookmarkEnd w:id="56"/>
-    <w:bookmarkStart w:id="57" w:name="ref-breiman2001random"/>
+    <w:bookmarkEnd w:id="63"/>
+    <w:bookmarkStart w:id="64" w:name="ref-bolton2001unsupervised"/>
+    <w:p>
+      <w:pPr>
+        <w:pStyle w:val="Bibliography"/>
+      </w:pPr>
+      <w:r>
+        <w:t xml:space="preserve">Bolton, Richard J, and David J Hand. 2001. “Unsupervised Profiling Methods for Fraud Detection.”</w:t>
+      </w:r>
+      <w:r>
+        <w:t xml:space="preserve"> </w:t>
+      </w:r>
+      <w:r>
+        <w:rPr>
+          <w:i/>
+        </w:rPr>
+        <w:t xml:space="preserve">Credit Scoring and Credit Control VII</w:t>
+      </w:r>
+      <w:r>
+        <w:t xml:space="preserve">. Citeseer, 235–55.</w:t>
+      </w:r>
+    </w:p>
+    <w:bookmarkEnd w:id="64"/>
+    <w:bookmarkStart w:id="65" w:name="ref-breiman2001random"/>
     <w:p>
       <w:pPr>
         <w:pStyle w:val="Bibliography"/>
@@ -8587,8 +8870,8 @@
         <w:t xml:space="preserve">45 (1). Springer:5–32.</w:t>
       </w:r>
     </w:p>
-    <w:bookmarkEnd w:id="57"/>
-    <w:bookmarkStart w:id="58" w:name="ref-chawla2002smote"/>
+    <w:bookmarkEnd w:id="65"/>
+    <w:bookmarkStart w:id="66" w:name="ref-chawla2002smote"/>
     <w:p>
       <w:pPr>
         <w:pStyle w:val="Bibliography"/>
@@ -8612,8 +8895,8 @@
         <w:t xml:space="preserve">16:321–57.</w:t>
       </w:r>
     </w:p>
-    <w:bookmarkEnd w:id="58"/>
-    <w:bookmarkStart w:id="59" w:name="ref-chen2016xgboost"/>
+    <w:bookmarkEnd w:id="66"/>
+    <w:bookmarkStart w:id="67" w:name="ref-chen2016xgboost"/>
     <w:p>
       <w:pPr>
         <w:pStyle w:val="Bibliography"/>
@@ -8634,8 +8917,8 @@
         <w:t xml:space="preserve">, 785–94. ACM.</w:t>
       </w:r>
     </w:p>
-    <w:bookmarkEnd w:id="59"/>
-    <w:bookmarkStart w:id="60" w:name="ref-cortes1995support"/>
+    <w:bookmarkEnd w:id="67"/>
+    <w:bookmarkStart w:id="68" w:name="ref-cortes1995support"/>
     <w:p>
       <w:pPr>
         <w:pStyle w:val="Bibliography"/>
@@ -8659,8 +8942,8 @@
         <w:t xml:space="preserve">20 (3). Springer:273–97.</w:t>
       </w:r>
     </w:p>
-    <w:bookmarkEnd w:id="60"/>
-    <w:bookmarkStart w:id="61" w:name="ref-dal2015calibrating"/>
+    <w:bookmarkEnd w:id="68"/>
+    <w:bookmarkStart w:id="69" w:name="ref-dal2015calibrating"/>
     <w:p>
       <w:pPr>
         <w:pStyle w:val="Bibliography"/>
@@ -8681,8 +8964,33 @@
         <w:t xml:space="preserve">, 159–66. IEEE.</w:t>
       </w:r>
     </w:p>
-    <w:bookmarkEnd w:id="61"/>
-    <w:bookmarkStart w:id="62" w:name="ref-freund1997decision"/>
+    <w:bookmarkEnd w:id="69"/>
+    <w:bookmarkStart w:id="70" w:name="ref-fletcher2007challenges"/>
+    <w:p>
+      <w:pPr>
+        <w:pStyle w:val="Bibliography"/>
+      </w:pPr>
+      <w:r>
+        <w:t xml:space="preserve">Fletcher, Nigel. 2007. “Challenges for Regulating Financial Fraud in Cyberspace.”</w:t>
+      </w:r>
+      <w:r>
+        <w:t xml:space="preserve"> </w:t>
+      </w:r>
+      <w:r>
+        <w:rPr>
+          <w:i/>
+        </w:rPr>
+        <w:t xml:space="preserve">Journal of Financial Crime</w:t>
+      </w:r>
+      <w:r>
+        <w:t xml:space="preserve"> </w:t>
+      </w:r>
+      <w:r>
+        <w:t xml:space="preserve">14 (2). Emerald Group Publishing Limited:190–207.</w:t>
+      </w:r>
+    </w:p>
+    <w:bookmarkEnd w:id="70"/>
+    <w:bookmarkStart w:id="71" w:name="ref-freund1997decision"/>
     <w:p>
       <w:pPr>
         <w:pStyle w:val="Bibliography"/>
@@ -8706,8 +9014,8 @@
         <w:t xml:space="preserve">55 (1). Elsevier:119–39.</w:t>
       </w:r>
     </w:p>
-    <w:bookmarkEnd w:id="62"/>
-    <w:bookmarkStart w:id="63" w:name="ref-friedman2001greedy"/>
+    <w:bookmarkEnd w:id="71"/>
+    <w:bookmarkStart w:id="72" w:name="ref-friedman2001greedy"/>
     <w:p>
       <w:pPr>
         <w:pStyle w:val="Bibliography"/>
@@ -8728,8 +9036,8 @@
         <w:t xml:space="preserve">. JSTOR, 1189–1232.</w:t>
       </w:r>
     </w:p>
-    <w:bookmarkEnd w:id="63"/>
-    <w:bookmarkStart w:id="64" w:name="ref-friedman2002stochastic"/>
+    <w:bookmarkEnd w:id="72"/>
+    <w:bookmarkStart w:id="73" w:name="ref-friedman2002stochastic"/>
     <w:p>
       <w:pPr>
         <w:pStyle w:val="Bibliography"/>
@@ -8753,8 +9061,8 @@
         <w:t xml:space="preserve">38 (4). Elsevier:367–78.</w:t>
       </w:r>
     </w:p>
-    <w:bookmarkEnd w:id="64"/>
-    <w:bookmarkStart w:id="65" w:name="ref-friedman2001elements"/>
+    <w:bookmarkEnd w:id="73"/>
+    <w:bookmarkStart w:id="74" w:name="ref-friedman2001elements"/>
     <w:p>
       <w:pPr>
         <w:pStyle w:val="Bibliography"/>
@@ -8775,8 +9083,8 @@
         <w:t xml:space="preserve">. Vol. 1. Springer series in statistics New York.</w:t>
       </w:r>
     </w:p>
-    <w:bookmarkEnd w:id="65"/>
-    <w:bookmarkStart w:id="66" w:name="ref-friedman2000additive"/>
+    <w:bookmarkEnd w:id="74"/>
+    <w:bookmarkStart w:id="75" w:name="ref-friedman2000additive"/>
     <w:p>
       <w:pPr>
         <w:pStyle w:val="Bibliography"/>
@@ -8800,8 +9108,8 @@
         <w:t xml:space="preserve">28 (2). Institute of Mathematical Statistics:337–407.</w:t>
       </w:r>
     </w:p>
-    <w:bookmarkEnd w:id="66"/>
-    <w:bookmarkStart w:id="67" w:name="ref-james2013introduction"/>
+    <w:bookmarkEnd w:id="75"/>
+    <w:bookmarkStart w:id="76" w:name="ref-james2013introduction"/>
     <w:p>
       <w:pPr>
         <w:pStyle w:val="Bibliography"/>
@@ -8822,8 +9130,8 @@
         <w:t xml:space="preserve">. Vol. 112. Springer.</w:t>
       </w:r>
     </w:p>
-    <w:bookmarkEnd w:id="67"/>
-    <w:bookmarkStart w:id="68" w:name="ref-johnson2014learning"/>
+    <w:bookmarkEnd w:id="76"/>
+    <w:bookmarkStart w:id="77" w:name="ref-johnson2014learning"/>
     <w:p>
       <w:pPr>
         <w:pStyle w:val="Bibliography"/>
@@ -8847,8 +9155,8 @@
         <w:t xml:space="preserve">36 (5). IEEE:942–54.</w:t>
       </w:r>
     </w:p>
-    <w:bookmarkEnd w:id="68"/>
-    <w:bookmarkStart w:id="69" w:name="ref-khoshgoftaar2007empirical"/>
+    <w:bookmarkEnd w:id="77"/>
+    <w:bookmarkStart w:id="78" w:name="ref-khoshgoftaar2007empirical"/>
     <w:p>
       <w:pPr>
         <w:pStyle w:val="Bibliography"/>
@@ -8869,8 +9177,8 @@
         <w:t xml:space="preserve">. Vol. 2. IEEE.</w:t>
       </w:r>
     </w:p>
-    <w:bookmarkEnd w:id="69"/>
-    <w:bookmarkStart w:id="70" w:name="ref-lopez2014banksim"/>
+    <w:bookmarkEnd w:id="78"/>
+    <w:bookmarkStart w:id="79" w:name="ref-lopez2014banksim"/>
     <w:p>
       <w:pPr>
         <w:pStyle w:val="Bibliography"/>
@@ -8891,8 +9199,8 @@
         <w:t xml:space="preserve">, 144–52.</w:t>
       </w:r>
     </w:p>
-    <w:bookmarkEnd w:id="70"/>
-    <w:bookmarkStart w:id="71" w:name="ref-lopez2014social"/>
+    <w:bookmarkEnd w:id="79"/>
+    <w:bookmarkStart w:id="80" w:name="ref-lopez2014social"/>
     <w:p>
       <w:pPr>
         <w:pStyle w:val="Bibliography"/>
@@ -8913,8 +9221,8 @@
         <w:t xml:space="preserve">.</w:t>
       </w:r>
     </w:p>
-    <w:bookmarkEnd w:id="71"/>
-    <w:bookmarkStart w:id="72" w:name="ref-meyer2003support"/>
+    <w:bookmarkEnd w:id="80"/>
+    <w:bookmarkStart w:id="81" w:name="ref-meyer2003support"/>
     <w:p>
       <w:pPr>
         <w:pStyle w:val="Bibliography"/>
@@ -8938,8 +9246,8 @@
         <w:t xml:space="preserve">55 (1-2). Elsevier:169–86.</w:t>
       </w:r>
     </w:p>
-    <w:bookmarkEnd w:id="72"/>
-    <w:bookmarkStart w:id="73" w:name="ref-natekin2013gradient"/>
+    <w:bookmarkEnd w:id="81"/>
+    <w:bookmarkStart w:id="82" w:name="ref-natekin2013gradient"/>
     <w:p>
       <w:pPr>
         <w:pStyle w:val="Bibliography"/>
@@ -8963,8 +9271,8 @@
         <w:t xml:space="preserve">7. Frontiers:21.</w:t>
       </w:r>
     </w:p>
-    <w:bookmarkEnd w:id="73"/>
-    <w:bookmarkStart w:id="74" w:name="ref-ngai2011application"/>
+    <w:bookmarkEnd w:id="82"/>
+    <w:bookmarkStart w:id="83" w:name="ref-ngai2011application"/>
     <w:p>
       <w:pPr>
         <w:pStyle w:val="Bibliography"/>
@@ -8988,8 +9296,8 @@
         <w:t xml:space="preserve">50 (3). Elsevier:559–69.</w:t>
       </w:r>
     </w:p>
-    <w:bookmarkEnd w:id="74"/>
-    <w:bookmarkStart w:id="75" w:name="ref-nielsen2016tree"/>
+    <w:bookmarkEnd w:id="83"/>
+    <w:bookmarkStart w:id="84" w:name="ref-nielsen2016tree"/>
     <w:p>
       <w:pPr>
         <w:pStyle w:val="Bibliography"/>
@@ -8998,8 +9306,56 @@
         <w:t xml:space="preserve">Nielsen, Didrik. 2016. “Tree Boosting with Xgboost-Why Does Xgboost Win" Every" Machine Learning Competition?” Master’s thesis, NTNU.</w:t>
       </w:r>
     </w:p>
-    <w:bookmarkEnd w:id="75"/>
-    <w:bookmarkStart w:id="76" w:name="ref-seeja2014fraudminer"/>
+    <w:bookmarkEnd w:id="84"/>
+    <w:bookmarkStart w:id="86" w:name="ref-nilson2016nilson"/>
+    <w:p>
+      <w:pPr>
+        <w:pStyle w:val="Bibliography"/>
+      </w:pPr>
+      <w:r>
+        <w:t xml:space="preserve">Nilson, Spencer. 2016. “The Nilson Report.”</w:t>
+      </w:r>
+      <w:r>
+        <w:t xml:space="preserve"> </w:t>
+      </w:r>
+      <w:hyperlink r:id="rId85">
+        <w:r>
+          <w:rPr>
+            <w:rStyle w:val="Hyperlink"/>
+          </w:rPr>
+          <w:t xml:space="preserve">https://nilsonreport.com/publication_newsletter_archive_issue.php?issue=1096</w:t>
+        </w:r>
+      </w:hyperlink>
+      <w:r>
+        <w:t xml:space="preserve">.</w:t>
+      </w:r>
+    </w:p>
+    <w:bookmarkEnd w:id="86"/>
+    <w:bookmarkStart w:id="88" w:name="ref-capitaloneguide"/>
+    <w:p>
+      <w:pPr>
+        <w:pStyle w:val="Bibliography"/>
+      </w:pPr>
+      <w:r>
+        <w:t xml:space="preserve">One, Capital. 2010. “Identity Theft Guide.” 2010.</w:t>
+      </w:r>
+      <w:r>
+        <w:t xml:space="preserve"> </w:t>
+      </w:r>
+      <w:hyperlink r:id="rId87">
+        <w:r>
+          <w:rPr>
+            <w:rStyle w:val="Hyperlink"/>
+          </w:rPr>
+          <w:t xml:space="preserve">https://www.capitalone.ca/media/doc/canada/identity-theft-guide.pdf</w:t>
+        </w:r>
+      </w:hyperlink>
+      <w:r>
+        <w:t xml:space="preserve">.</w:t>
+      </w:r>
+    </w:p>
+    <w:bookmarkEnd w:id="88"/>
+    <w:bookmarkStart w:id="89" w:name="ref-seeja2014fraudminer"/>
     <w:p>
       <w:pPr>
         <w:pStyle w:val="Bibliography"/>
@@ -9023,8 +9379,8 @@
         <w:t xml:space="preserve">2014. Hindawi.</w:t>
       </w:r>
     </w:p>
-    <w:bookmarkEnd w:id="76"/>
-    <w:bookmarkStart w:id="77" w:name="ref-van2007experimental"/>
+    <w:bookmarkEnd w:id="89"/>
+    <w:bookmarkStart w:id="90" w:name="ref-van2007experimental"/>
     <w:p>
       <w:pPr>
         <w:pStyle w:val="Bibliography"/>
@@ -9045,8 +9401,8 @@
         <w:t xml:space="preserve">, 935–42. ACM.</w:t>
       </w:r>
     </w:p>
-    <w:bookmarkEnd w:id="77"/>
-    <w:bookmarkStart w:id="78" w:name="ref-veropoulos1999controlling"/>
+    <w:bookmarkEnd w:id="90"/>
+    <w:bookmarkStart w:id="91" w:name="ref-veropoulos1999controlling"/>
     <w:p>
       <w:pPr>
         <w:pStyle w:val="Bibliography"/>
@@ -9067,8 +9423,8 @@
         <w:t xml:space="preserve">, 55:60.</w:t>
       </w:r>
     </w:p>
-    <w:bookmarkEnd w:id="78"/>
-    <w:bookmarkStart w:id="79" w:name="ref-whiting2012machine"/>
+    <w:bookmarkEnd w:id="91"/>
+    <w:bookmarkStart w:id="92" w:name="ref-whiting2012machine"/>
     <w:p>
       <w:pPr>
         <w:pStyle w:val="Bibliography"/>
@@ -9092,8 +9448,8 @@
         <w:t xml:space="preserve">28 (4). Wiley Online Library:505–27.</w:t>
       </w:r>
     </w:p>
-    <w:bookmarkEnd w:id="79"/>
-    <w:bookmarkStart w:id="80" w:name="ref-whitrow2009transaction"/>
+    <w:bookmarkEnd w:id="92"/>
+    <w:bookmarkStart w:id="93" w:name="ref-whitrow2009transaction"/>
     <w:p>
       <w:pPr>
         <w:pStyle w:val="Bibliography"/>
@@ -9117,8 +9473,8 @@
         <w:t xml:space="preserve">18 (1). Springer:30–55.</w:t>
       </w:r>
     </w:p>
-    <w:bookmarkEnd w:id="80"/>
-    <w:bookmarkEnd w:id="81"/>
+    <w:bookmarkEnd w:id="93"/>
+    <w:bookmarkEnd w:id="94"/>
     <w:sectPr/>
   </w:body>
 </w:document>

</xml_diff>

<commit_message>
lit review done more more or less
</commit_message>
<xml_diff>
--- a/master_thesis.docx
+++ b/master_thesis.docx
@@ -976,9 +976,9 @@
       <w:pPr>
         <w:pStyle w:val="Heading2"/>
       </w:pPr>
-      <w:bookmarkStart w:id="26" w:name="combating-financial-fraud"/>
-      <w:r>
-        <w:t xml:space="preserve">2.3. Combating Financial Fraud</w:t>
+      <w:bookmarkStart w:id="26" w:name="combating-financial-fraud-and-related-work"/>
+      <w:r>
+        <w:t xml:space="preserve">2.3. Combating Financial Fraud and Related Work</w:t>
       </w:r>
       <w:bookmarkEnd w:id="26"/>
     </w:p>
@@ -1376,7 +1376,7 @@
         <w:t xml:space="preserve">(Ngai et al. 2011)</w:t>
       </w:r>
       <w:r>
-        <w:t xml:space="preserve">. In this framework, the model is trained on already labeled datasets, recognizing the patterns associated with fraudulent transactions. Among the techniques most used for credit card are logistic regression, support vector machines, neural networks, bayesian networks, and different tree models</w:t>
+        <w:t xml:space="preserve">. In this framework, the model is trained on already labeled datasets, recognizing the patterns associated with fraudulent transactions. Among the techniques most used for credit card are logistic regression, support vector machines (SVM), artificial neural networks (ANN), bayesian networks, and different tree models</w:t>
       </w:r>
       <w:r>
         <w:t xml:space="preserve"> </w:t>
@@ -1386,6 +1386,118 @@
       </w:r>
       <w:r>
         <w:t xml:space="preserve">.</w:t>
+      </w:r>
+    </w:p>
+    <w:p>
+      <w:pPr>
+        <w:pStyle w:val="BodyText"/>
+      </w:pPr>
+      <w:r>
+        <w:t xml:space="preserve">The focus on this paper will be on supervised learning methods. In the literature, a greater focus has been put on supervised methods</w:t>
+      </w:r>
+      <w:r>
+        <w:t xml:space="preserve"> </w:t>
+      </w:r>
+      <w:r>
+        <w:t xml:space="preserve">(Ngai et al. 2011)</w:t>
+      </w:r>
+      <w:r>
+        <w:t xml:space="preserve">, but the overall are of fraud detection has not been thoroughly explored, due to the sensitivity and public unavailaibility of datasets</w:t>
+      </w:r>
+      <w:r>
+        <w:t xml:space="preserve"> </w:t>
+      </w:r>
+      <w:r>
+        <w:t xml:space="preserve">(Dal Pozzolo and Bontempi 2015)</w:t>
+      </w:r>
+      <w:r>
+        <w:t xml:space="preserve">. In the studies that have been done, the overall focus has been on ANNs. Among the first to adopt an ANN approach to the problem of FFD are</w:t>
+      </w:r>
+      <w:r>
+        <w:t xml:space="preserve"> </w:t>
+      </w:r>
+      <w:r>
+        <w:t xml:space="preserve">Ghosh and Reilly (1994)</w:t>
+      </w:r>
+      <w:r>
+        <w:t xml:space="preserve">, through the use of a P-RCE ANN - a three layer and feed-forward network. The method employed had relative success, identifying correctly on average 40% of the fraud. The ANN is since then among the most used methods for FFD.</w:t>
+      </w:r>
+      <w:r>
+        <w:t xml:space="preserve"> </w:t>
+      </w:r>
+      <w:r>
+        <w:t xml:space="preserve">Brause, Langsdorf, and Hepp (1999)</w:t>
+      </w:r>
+      <w:r>
+        <w:t xml:space="preserve"> </w:t>
+      </w:r>
+      <w:r>
+        <w:t xml:space="preserve">and</w:t>
+      </w:r>
+      <w:r>
+        <w:t xml:space="preserve"> </w:t>
+      </w:r>
+      <w:r>
+        <w:t xml:space="preserve">Dorronsoro et al. (1997)</w:t>
+      </w:r>
+      <w:r>
+        <w:t xml:space="preserve"> </w:t>
+      </w:r>
+      <w:r>
+        <w:t xml:space="preserve">have achieved better results with an ensemble method including ANNs. However, ANNs have been, and still are, considered as black-box models and are hard to interpret. Thus, other methods, such as random forest, have risen in popularity and have also shown impressive performance in the field of FFD</w:t>
+      </w:r>
+      <w:r>
+        <w:t xml:space="preserve"> </w:t>
+      </w:r>
+      <w:r>
+        <w:t xml:space="preserve">(Bhattacharyya et al. 2011; Dal Pozzolo et al. 2014)</w:t>
+      </w:r>
+      <w:r>
+        <w:t xml:space="preserve">. Logistic Regression is also quite popular, especially due to its strong interpretability, but can sometimes lack the prediction power of other, more complex ML algorithms</w:t>
+      </w:r>
+      <w:r>
+        <w:t xml:space="preserve"> </w:t>
+      </w:r>
+      <w:r>
+        <w:t xml:space="preserve">(Bhattacharyya et al. 2011)</w:t>
+      </w:r>
+      <w:r>
+        <w:t xml:space="preserve">. The SVM has also been employed, due to its advantages in terms of solid theoretical foundations. However, the results produced by the methods have been mixed, mainly because the FFD problem poses an imbalanced class challenge</w:t>
+      </w:r>
+      <w:r>
+        <w:t xml:space="preserve"> </w:t>
+      </w:r>
+      <w:r>
+        <w:t xml:space="preserve">(Chaudhary and Mallick 2012; Bhattacharyya et al. 2011)</w:t>
+      </w:r>
+      <w:r>
+        <w:t xml:space="preserve">. Nonetheless, it has been shown that through changes in the foundations of the SVM method, in order to transform to model into a cost-sensitive one, better performance can be achieved on problems with imbalanced data</w:t>
+      </w:r>
+      <w:r>
+        <w:t xml:space="preserve"> </w:t>
+      </w:r>
+      <w:r>
+        <w:t xml:space="preserve">(He and Garcia 2009)</w:t>
+      </w:r>
+      <w:r>
+        <w:t xml:space="preserve">.</w:t>
+      </w:r>
+    </w:p>
+    <w:p>
+      <w:pPr>
+        <w:pStyle w:val="BodyText"/>
+      </w:pPr>
+      <w:r>
+        <w:t xml:space="preserve">Slightly surprising is that almost no research about the performance of boosting methods has been made in the field of FFD, especially credit card fraud, given the capabilities of ML models such as stochastic gradient boosting machines and eXtreme gradient boosting</w:t>
+      </w:r>
+      <w:r>
+        <w:t xml:space="preserve"> </w:t>
+      </w:r>
+      <w:r>
+        <w:t xml:space="preserve">(Nielsen 2016; Chen and Guestrin 2016)</w:t>
+      </w:r>
+      <w:r>
+        <w:t xml:space="preserve">. We will deploy both methods in order to compare their performances against the other, more established, frameworks.</w:t>
       </w:r>
     </w:p>
     <w:p>
@@ -9178,7 +9290,7 @@
       </w:r>
       <w:bookmarkEnd w:id="57"/>
     </w:p>
-    <w:bookmarkStart w:id="100" w:name="refs"/>
+    <w:bookmarkStart w:id="106" w:name="refs"/>
     <w:bookmarkStart w:id="59" w:name="ref-fraudanalyticsacl"/>
     <w:p>
       <w:pPr>
@@ -9332,7 +9444,29 @@
       </w:r>
     </w:p>
     <w:bookmarkEnd w:id="65"/>
-    <w:bookmarkStart w:id="66" w:name="ref-breiman2001random"/>
+    <w:bookmarkStart w:id="66" w:name="ref-brause1999neural"/>
+    <w:p>
+      <w:pPr>
+        <w:pStyle w:val="Bibliography"/>
+      </w:pPr>
+      <w:r>
+        <w:t xml:space="preserve">Brause, R, T Langsdorf, and Michael Hepp. 1999. “Neural Data Mining for Credit Card Fraud Detection.” In</w:t>
+      </w:r>
+      <w:r>
+        <w:t xml:space="preserve"> </w:t>
+      </w:r>
+      <w:r>
+        <w:rPr>
+          <w:i/>
+        </w:rPr>
+        <w:t xml:space="preserve">Tools with Artificial Intelligence, 1999. Proceedings. 11th Ieee International Conference on</w:t>
+      </w:r>
+      <w:r>
+        <w:t xml:space="preserve">, 103–6. IEEE.</w:t>
+      </w:r>
+    </w:p>
+    <w:bookmarkEnd w:id="66"/>
+    <w:bookmarkStart w:id="67" w:name="ref-breiman2001random"/>
     <w:p>
       <w:pPr>
         <w:pStyle w:val="Bibliography"/>
@@ -9356,8 +9490,8 @@
         <w:t xml:space="preserve">45 (1). Springer:5–32.</w:t>
       </w:r>
     </w:p>
-    <w:bookmarkEnd w:id="66"/>
-    <w:bookmarkStart w:id="67" w:name="ref-chaudhary2012credit"/>
+    <w:bookmarkEnd w:id="67"/>
+    <w:bookmarkStart w:id="68" w:name="ref-chaudhary2012credit"/>
     <w:p>
       <w:pPr>
         <w:pStyle w:val="Bibliography"/>
@@ -9366,8 +9500,8 @@
         <w:t xml:space="preserve">Chaudhary, Khyati, and Bhawna Mallick. 2012. “Credit Card Fraud: The Study of Its Impact and Detection Techniques.” Citeseer.</w:t>
       </w:r>
     </w:p>
-    <w:bookmarkEnd w:id="67"/>
-    <w:bookmarkStart w:id="68" w:name="ref-chawla2002smote"/>
+    <w:bookmarkEnd w:id="68"/>
+    <w:bookmarkStart w:id="69" w:name="ref-chawla2002smote"/>
     <w:p>
       <w:pPr>
         <w:pStyle w:val="Bibliography"/>
@@ -9391,8 +9525,8 @@
         <w:t xml:space="preserve">16:321–57.</w:t>
       </w:r>
     </w:p>
-    <w:bookmarkEnd w:id="68"/>
-    <w:bookmarkStart w:id="69" w:name="ref-chen2016xgboost"/>
+    <w:bookmarkEnd w:id="69"/>
+    <w:bookmarkStart w:id="70" w:name="ref-chen2016xgboost"/>
     <w:p>
       <w:pPr>
         <w:pStyle w:val="Bibliography"/>
@@ -9413,8 +9547,8 @@
         <w:t xml:space="preserve">, 785–94. ACM.</w:t>
       </w:r>
     </w:p>
-    <w:bookmarkEnd w:id="69"/>
-    <w:bookmarkStart w:id="70" w:name="ref-cortes1995support"/>
+    <w:bookmarkEnd w:id="70"/>
+    <w:bookmarkStart w:id="71" w:name="ref-cortes1995support"/>
     <w:p>
       <w:pPr>
         <w:pStyle w:val="Bibliography"/>
@@ -9438,8 +9572,18 @@
         <w:t xml:space="preserve">20 (3). Springer:273–97.</w:t>
       </w:r>
     </w:p>
-    <w:bookmarkEnd w:id="70"/>
-    <w:bookmarkStart w:id="71" w:name="ref-dal2015calibrating"/>
+    <w:bookmarkEnd w:id="71"/>
+    <w:bookmarkStart w:id="72" w:name="ref-dal2015adaptive"/>
+    <w:p>
+      <w:pPr>
+        <w:pStyle w:val="Bibliography"/>
+      </w:pPr>
+      <w:r>
+        <w:t xml:space="preserve">Dal Pozzolo, Andrea, and Gianluca Bontempi. 2015. “Adaptive Machine Learning for Credit Card Fraud Detection.” Université libre de Bruxelles.</w:t>
+      </w:r>
+    </w:p>
+    <w:bookmarkEnd w:id="72"/>
+    <w:bookmarkStart w:id="73" w:name="ref-dal2015calibrating"/>
     <w:p>
       <w:pPr>
         <w:pStyle w:val="Bibliography"/>
@@ -9460,19 +9604,69 @@
         <w:t xml:space="preserve">, 159–66. IEEE.</w:t>
       </w:r>
     </w:p>
-    <w:bookmarkEnd w:id="71"/>
-    <w:bookmarkStart w:id="73" w:name="ref-analytics_tools_table"/>
+    <w:bookmarkEnd w:id="73"/>
+    <w:bookmarkStart w:id="74" w:name="ref-dal2014learned"/>
     <w:p>
       <w:pPr>
         <w:pStyle w:val="Bibliography"/>
       </w:pPr>
       <w:r>
+        <w:t xml:space="preserve">Dal Pozzolo, Andrea, Olivier Caelen, Yann-Ael Le Borgne, Serge Waterschoot, and Gianluca Bontempi. 2014. “Learned Lessons in Credit Card Fraud Detection from a Practitioner Perspective.”</w:t>
+      </w:r>
+      <w:r>
+        <w:t xml:space="preserve"> </w:t>
+      </w:r>
+      <w:r>
+        <w:rPr>
+          <w:i/>
+        </w:rPr>
+        <w:t xml:space="preserve">Expert Systems with Applications</w:t>
+      </w:r>
+      <w:r>
+        <w:t xml:space="preserve"> </w:t>
+      </w:r>
+      <w:r>
+        <w:t xml:space="preserve">41 (10). Elsevier:4915–28.</w:t>
+      </w:r>
+    </w:p>
+    <w:bookmarkEnd w:id="74"/>
+    <w:bookmarkStart w:id="75" w:name="ref-dorronsoro1997neural"/>
+    <w:p>
+      <w:pPr>
+        <w:pStyle w:val="Bibliography"/>
+      </w:pPr>
+      <w:r>
+        <w:t xml:space="preserve">Dorronsoro, Jose R, Francisco Ginel, C Sgnchez, and CS Cruz. 1997. “Neural Fraud Detection in Credit Card Operations.”</w:t>
+      </w:r>
+      <w:r>
+        <w:t xml:space="preserve"> </w:t>
+      </w:r>
+      <w:r>
+        <w:rPr>
+          <w:i/>
+        </w:rPr>
+        <w:t xml:space="preserve">IEEE Transactions on Neural Networks</w:t>
+      </w:r>
+      <w:r>
+        <w:t xml:space="preserve"> </w:t>
+      </w:r>
+      <w:r>
+        <w:t xml:space="preserve">8 (4). IEEE:827–34.</w:t>
+      </w:r>
+    </w:p>
+    <w:bookmarkEnd w:id="75"/>
+    <w:bookmarkStart w:id="77" w:name="ref-analytics_tools_table"/>
+    <w:p>
+      <w:pPr>
+        <w:pStyle w:val="Bibliography"/>
+      </w:pPr>
+      <w:r>
         <w:t xml:space="preserve">EY. 2014. “Big Risks Require Big Data Thinking.” 2014.</w:t>
       </w:r>
       <w:r>
         <w:t xml:space="preserve"> </w:t>
       </w:r>
-      <w:hyperlink r:id="rId72">
+      <w:hyperlink r:id="rId76">
         <w:r>
           <w:rPr>
             <w:rStyle w:val="Hyperlink"/>
@@ -9484,8 +9678,8 @@
         <w:t xml:space="preserve">.</w:t>
       </w:r>
     </w:p>
-    <w:bookmarkEnd w:id="73"/>
-    <w:bookmarkStart w:id="74" w:name="ref-fletcher2007challenges"/>
+    <w:bookmarkEnd w:id="77"/>
+    <w:bookmarkStart w:id="78" w:name="ref-fletcher2007challenges"/>
     <w:p>
       <w:pPr>
         <w:pStyle w:val="Bibliography"/>
@@ -9509,8 +9703,8 @@
         <w:t xml:space="preserve">14 (2). Emerald Group Publishing Limited:190–207.</w:t>
       </w:r>
     </w:p>
-    <w:bookmarkEnd w:id="74"/>
-    <w:bookmarkStart w:id="75" w:name="ref-freund1997decision"/>
+    <w:bookmarkEnd w:id="78"/>
+    <w:bookmarkStart w:id="79" w:name="ref-freund1997decision"/>
     <w:p>
       <w:pPr>
         <w:pStyle w:val="Bibliography"/>
@@ -9534,8 +9728,8 @@
         <w:t xml:space="preserve">55 (1). Elsevier:119–39.</w:t>
       </w:r>
     </w:p>
-    <w:bookmarkEnd w:id="75"/>
-    <w:bookmarkStart w:id="76" w:name="ref-friedman2001greedy"/>
+    <w:bookmarkEnd w:id="79"/>
+    <w:bookmarkStart w:id="80" w:name="ref-friedman2001greedy"/>
     <w:p>
       <w:pPr>
         <w:pStyle w:val="Bibliography"/>
@@ -9556,8 +9750,8 @@
         <w:t xml:space="preserve">. JSTOR, 1189–1232.</w:t>
       </w:r>
     </w:p>
-    <w:bookmarkEnd w:id="76"/>
-    <w:bookmarkStart w:id="77" w:name="ref-friedman2002stochastic"/>
+    <w:bookmarkEnd w:id="80"/>
+    <w:bookmarkStart w:id="81" w:name="ref-friedman2002stochastic"/>
     <w:p>
       <w:pPr>
         <w:pStyle w:val="Bibliography"/>
@@ -9581,8 +9775,8 @@
         <w:t xml:space="preserve">38 (4). Elsevier:367–78.</w:t>
       </w:r>
     </w:p>
-    <w:bookmarkEnd w:id="77"/>
-    <w:bookmarkStart w:id="78" w:name="ref-friedman2001elements"/>
+    <w:bookmarkEnd w:id="81"/>
+    <w:bookmarkStart w:id="82" w:name="ref-friedman2001elements"/>
     <w:p>
       <w:pPr>
         <w:pStyle w:val="Bibliography"/>
@@ -9603,8 +9797,8 @@
         <w:t xml:space="preserve">. Vol. 1. Springer series in statistics New York.</w:t>
       </w:r>
     </w:p>
-    <w:bookmarkEnd w:id="78"/>
-    <w:bookmarkStart w:id="79" w:name="ref-friedman2000additive"/>
+    <w:bookmarkEnd w:id="82"/>
+    <w:bookmarkStart w:id="83" w:name="ref-friedman2000additive"/>
     <w:p>
       <w:pPr>
         <w:pStyle w:val="Bibliography"/>
@@ -9628,8 +9822,30 @@
         <w:t xml:space="preserve">28 (2). Institute of Mathematical Statistics:337–407.</w:t>
       </w:r>
     </w:p>
-    <w:bookmarkEnd w:id="79"/>
-    <w:bookmarkStart w:id="80" w:name="ref-grabosky2001electronic"/>
+    <w:bookmarkEnd w:id="83"/>
+    <w:bookmarkStart w:id="84" w:name="ref-ghosh1994credit"/>
+    <w:p>
+      <w:pPr>
+        <w:pStyle w:val="Bibliography"/>
+      </w:pPr>
+      <w:r>
+        <w:t xml:space="preserve">Ghosh, Sushmito, and Douglas L Reilly. 1994. “Credit Card Fraud Detection with a Neural-Network.” In</w:t>
+      </w:r>
+      <w:r>
+        <w:t xml:space="preserve"> </w:t>
+      </w:r>
+      <w:r>
+        <w:rPr>
+          <w:i/>
+        </w:rPr>
+        <w:t xml:space="preserve">System Sciences, 1994. Proceedings of the Twenty-Seventh Hawaii International Conference on</w:t>
+      </w:r>
+      <w:r>
+        <w:t xml:space="preserve">, 3:621–30. IEEE.</w:t>
+      </w:r>
+    </w:p>
+    <w:bookmarkEnd w:id="84"/>
+    <w:bookmarkStart w:id="85" w:name="ref-grabosky2001electronic"/>
     <w:p>
       <w:pPr>
         <w:pStyle w:val="Bibliography"/>
@@ -9650,8 +9866,33 @@
         <w:t xml:space="preserve">. Cambridge University Press.</w:t>
       </w:r>
     </w:p>
-    <w:bookmarkEnd w:id="80"/>
-    <w:bookmarkStart w:id="81" w:name="ref-james2013introduction"/>
+    <w:bookmarkEnd w:id="85"/>
+    <w:bookmarkStart w:id="86" w:name="ref-he2009learning"/>
+    <w:p>
+      <w:pPr>
+        <w:pStyle w:val="Bibliography"/>
+      </w:pPr>
+      <w:r>
+        <w:t xml:space="preserve">He, Haibo, and Edwardo A Garcia. 2009. “Learning from Imbalanced Data.”</w:t>
+      </w:r>
+      <w:r>
+        <w:t xml:space="preserve"> </w:t>
+      </w:r>
+      <w:r>
+        <w:rPr>
+          <w:i/>
+        </w:rPr>
+        <w:t xml:space="preserve">IEEE Transactions on Knowledge and Data Engineering</w:t>
+      </w:r>
+      <w:r>
+        <w:t xml:space="preserve"> </w:t>
+      </w:r>
+      <w:r>
+        <w:t xml:space="preserve">21 (9). Ieee:1263–84.</w:t>
+      </w:r>
+    </w:p>
+    <w:bookmarkEnd w:id="86"/>
+    <w:bookmarkStart w:id="87" w:name="ref-james2013introduction"/>
     <w:p>
       <w:pPr>
         <w:pStyle w:val="Bibliography"/>
@@ -9672,8 +9913,8 @@
         <w:t xml:space="preserve">. Vol. 112. Springer.</w:t>
       </w:r>
     </w:p>
-    <w:bookmarkEnd w:id="81"/>
-    <w:bookmarkStart w:id="82" w:name="ref-johnson2014learning"/>
+    <w:bookmarkEnd w:id="87"/>
+    <w:bookmarkStart w:id="88" w:name="ref-johnson2014learning"/>
     <w:p>
       <w:pPr>
         <w:pStyle w:val="Bibliography"/>
@@ -9697,8 +9938,8 @@
         <w:t xml:space="preserve">36 (5). IEEE:942–54.</w:t>
       </w:r>
     </w:p>
-    <w:bookmarkEnd w:id="82"/>
-    <w:bookmarkStart w:id="83" w:name="ref-khoshgoftaar2007empirical"/>
+    <w:bookmarkEnd w:id="88"/>
+    <w:bookmarkStart w:id="89" w:name="ref-khoshgoftaar2007empirical"/>
     <w:p>
       <w:pPr>
         <w:pStyle w:val="Bibliography"/>
@@ -9719,8 +9960,8 @@
         <w:t xml:space="preserve">. Vol. 2. IEEE.</w:t>
       </w:r>
     </w:p>
-    <w:bookmarkEnd w:id="83"/>
-    <w:bookmarkStart w:id="84" w:name="ref-laudon2013commerce"/>
+    <w:bookmarkEnd w:id="89"/>
+    <w:bookmarkStart w:id="90" w:name="ref-laudon2013commerce"/>
     <w:p>
       <w:pPr>
         <w:pStyle w:val="Bibliography"/>
@@ -9741,8 +9982,8 @@
         <w:t xml:space="preserve">. Pearson.</w:t>
       </w:r>
     </w:p>
-    <w:bookmarkEnd w:id="84"/>
-    <w:bookmarkStart w:id="85" w:name="ref-lopez2014banksim"/>
+    <w:bookmarkEnd w:id="90"/>
+    <w:bookmarkStart w:id="91" w:name="ref-lopez2014banksim"/>
     <w:p>
       <w:pPr>
         <w:pStyle w:val="Bibliography"/>
@@ -9763,8 +10004,8 @@
         <w:t xml:space="preserve">, 144–52.</w:t>
       </w:r>
     </w:p>
-    <w:bookmarkEnd w:id="85"/>
-    <w:bookmarkStart w:id="86" w:name="ref-lopez2014social"/>
+    <w:bookmarkEnd w:id="91"/>
+    <w:bookmarkStart w:id="92" w:name="ref-lopez2014social"/>
     <w:p>
       <w:pPr>
         <w:pStyle w:val="Bibliography"/>
@@ -9785,8 +10026,8 @@
         <w:t xml:space="preserve">.</w:t>
       </w:r>
     </w:p>
-    <w:bookmarkEnd w:id="86"/>
-    <w:bookmarkStart w:id="87" w:name="ref-meyer2003support"/>
+    <w:bookmarkEnd w:id="92"/>
+    <w:bookmarkStart w:id="93" w:name="ref-meyer2003support"/>
     <w:p>
       <w:pPr>
         <w:pStyle w:val="Bibliography"/>
@@ -9810,8 +10051,8 @@
         <w:t xml:space="preserve">55 (1-2). Elsevier:169–86.</w:t>
       </w:r>
     </w:p>
-    <w:bookmarkEnd w:id="87"/>
-    <w:bookmarkStart w:id="88" w:name="ref-natekin2013gradient"/>
+    <w:bookmarkEnd w:id="93"/>
+    <w:bookmarkStart w:id="94" w:name="ref-natekin2013gradient"/>
     <w:p>
       <w:pPr>
         <w:pStyle w:val="Bibliography"/>
@@ -9835,8 +10076,8 @@
         <w:t xml:space="preserve">7. Frontiers:21.</w:t>
       </w:r>
     </w:p>
-    <w:bookmarkEnd w:id="88"/>
-    <w:bookmarkStart w:id="89" w:name="ref-ngai2011application"/>
+    <w:bookmarkEnd w:id="94"/>
+    <w:bookmarkStart w:id="95" w:name="ref-ngai2011application"/>
     <w:p>
       <w:pPr>
         <w:pStyle w:val="Bibliography"/>
@@ -9860,8 +10101,8 @@
         <w:t xml:space="preserve">50 (3). Elsevier:559–69.</w:t>
       </w:r>
     </w:p>
-    <w:bookmarkEnd w:id="89"/>
-    <w:bookmarkStart w:id="90" w:name="ref-nielsen2016tree"/>
+    <w:bookmarkEnd w:id="95"/>
+    <w:bookmarkStart w:id="96" w:name="ref-nielsen2016tree"/>
     <w:p>
       <w:pPr>
         <w:pStyle w:val="Bibliography"/>
@@ -9870,8 +10111,8 @@
         <w:t xml:space="preserve">Nielsen, Didrik. 2016. “Tree Boosting with Xgboost-Why Does Xgboost Win" Every" Machine Learning Competition?” Master’s thesis, NTNU.</w:t>
       </w:r>
     </w:p>
-    <w:bookmarkEnd w:id="90"/>
-    <w:bookmarkStart w:id="92" w:name="ref-nilson2016nilson"/>
+    <w:bookmarkEnd w:id="96"/>
+    <w:bookmarkStart w:id="98" w:name="ref-nilson2016nilson"/>
     <w:p>
       <w:pPr>
         <w:pStyle w:val="Bibliography"/>
@@ -9882,7 +10123,7 @@
       <w:r>
         <w:t xml:space="preserve"> </w:t>
       </w:r>
-      <w:hyperlink r:id="rId91">
+      <w:hyperlink r:id="rId97">
         <w:r>
           <w:rPr>
             <w:rStyle w:val="Hyperlink"/>
@@ -9894,8 +10135,8 @@
         <w:t xml:space="preserve">.</w:t>
       </w:r>
     </w:p>
-    <w:bookmarkEnd w:id="92"/>
-    <w:bookmarkStart w:id="94" w:name="ref-capitaloneguide"/>
+    <w:bookmarkEnd w:id="98"/>
+    <w:bookmarkStart w:id="100" w:name="ref-capitaloneguide"/>
     <w:p>
       <w:pPr>
         <w:pStyle w:val="Bibliography"/>
@@ -9906,7 +10147,7 @@
       <w:r>
         <w:t xml:space="preserve"> </w:t>
       </w:r>
-      <w:hyperlink r:id="rId93">
+      <w:hyperlink r:id="rId99">
         <w:r>
           <w:rPr>
             <w:rStyle w:val="Hyperlink"/>
@@ -9918,8 +10159,8 @@
         <w:t xml:space="preserve">.</w:t>
       </w:r>
     </w:p>
-    <w:bookmarkEnd w:id="94"/>
-    <w:bookmarkStart w:id="95" w:name="ref-seeja2014fraudminer"/>
+    <w:bookmarkEnd w:id="100"/>
+    <w:bookmarkStart w:id="101" w:name="ref-seeja2014fraudminer"/>
     <w:p>
       <w:pPr>
         <w:pStyle w:val="Bibliography"/>
@@ -9943,8 +10184,8 @@
         <w:t xml:space="preserve">2014. Hindawi.</w:t>
       </w:r>
     </w:p>
-    <w:bookmarkEnd w:id="95"/>
-    <w:bookmarkStart w:id="96" w:name="ref-van2007experimental"/>
+    <w:bookmarkEnd w:id="101"/>
+    <w:bookmarkStart w:id="102" w:name="ref-van2007experimental"/>
     <w:p>
       <w:pPr>
         <w:pStyle w:val="Bibliography"/>
@@ -9965,8 +10206,8 @@
         <w:t xml:space="preserve">, 935–42. ACM.</w:t>
       </w:r>
     </w:p>
-    <w:bookmarkEnd w:id="96"/>
-    <w:bookmarkStart w:id="97" w:name="ref-veropoulos1999controlling"/>
+    <w:bookmarkEnd w:id="102"/>
+    <w:bookmarkStart w:id="103" w:name="ref-veropoulos1999controlling"/>
     <w:p>
       <w:pPr>
         <w:pStyle w:val="Bibliography"/>
@@ -9987,8 +10228,8 @@
         <w:t xml:space="preserve">, 55:60.</w:t>
       </w:r>
     </w:p>
-    <w:bookmarkEnd w:id="97"/>
-    <w:bookmarkStart w:id="98" w:name="ref-whiting2012machine"/>
+    <w:bookmarkEnd w:id="103"/>
+    <w:bookmarkStart w:id="104" w:name="ref-whiting2012machine"/>
     <w:p>
       <w:pPr>
         <w:pStyle w:val="Bibliography"/>
@@ -10012,8 +10253,8 @@
         <w:t xml:space="preserve">28 (4). Wiley Online Library:505–27.</w:t>
       </w:r>
     </w:p>
-    <w:bookmarkEnd w:id="98"/>
-    <w:bookmarkStart w:id="99" w:name="ref-whitrow2009transaction"/>
+    <w:bookmarkEnd w:id="104"/>
+    <w:bookmarkStart w:id="105" w:name="ref-whitrow2009transaction"/>
     <w:p>
       <w:pPr>
         <w:pStyle w:val="Bibliography"/>
@@ -10037,8 +10278,8 @@
         <w:t xml:space="preserve">18 (1). Springer:30–55.</w:t>
       </w:r>
     </w:p>
-    <w:bookmarkEnd w:id="99"/>
-    <w:bookmarkEnd w:id="100"/>
+    <w:bookmarkEnd w:id="105"/>
+    <w:bookmarkEnd w:id="106"/>
     <w:sectPr/>
   </w:body>
 </w:document>

</xml_diff>

<commit_message>
thesis - metrics added code - ucsd_nnet all model finished + data saved
</commit_message>
<xml_diff>
--- a/master_thesis.docx
+++ b/master_thesis.docx
@@ -9262,36 +9262,198 @@
     </w:p>
     <w:p>
       <w:pPr>
+        <w:pStyle w:val="Heading2"/>
+      </w:pPr>
+      <w:bookmarkStart w:id="55" w:name="performance-measures"/>
+      <w:r>
+        <w:t xml:space="preserve">5.1. Performance Measures</w:t>
+      </w:r>
+      <w:bookmarkEnd w:id="55"/>
+    </w:p>
+    <w:p>
+      <w:pPr>
+        <w:pStyle w:val="FirstParagraph"/>
+      </w:pPr>
+      <w:r>
+        <w:t xml:space="preserve">As the problem that we deal with in this paper is a classification one, the performance measures used to evaluate how successful a model will be related to the main building block of binary classification - the confusion matrix.</w:t>
+      </w:r>
+    </w:p>
+    <w:tbl>
+      <w:tblPr>
+        <w:tblStyle w:val="Table"/>
+        <w:tblW w:type="pct" w:w="0.0"/>
+        <w:tblLook w:firstRow="1"/>
+      </w:tblPr>
+      <w:tblGrid/>
+      <w:tr>
+        <w:trPr>
+          <w:cnfStyle w:firstRow="1"/>
+        </w:trPr>
+        <w:tc>
+          <w:tcPr>
+            <w:tcBorders>
+              <w:bottom w:val="single"/>
+            </w:tcBorders>
+            <w:vAlign w:val="bottom"/>
+          </w:tcPr>
+          <w:p>
+            <w:pPr>
+              <w:pStyle w:val="Compact"/>
+              <w:jc w:val="left"/>
+            </w:pPr>
+            <w:r>
+              <w:t xml:space="preserve">X.</w:t>
+            </w:r>
+          </w:p>
+        </w:tc>
+        <w:tc>
+          <w:tcPr>
+            <w:tcBorders>
+              <w:bottom w:val="single"/>
+            </w:tcBorders>
+            <w:vAlign w:val="bottom"/>
+          </w:tcPr>
+          <w:p>
+            <w:pPr>
+              <w:pStyle w:val="Compact"/>
+              <w:jc w:val="left"/>
+            </w:pPr>
+            <w:r>
+              <w:t xml:space="preserve">Actual.Positive</w:t>
+            </w:r>
+          </w:p>
+        </w:tc>
+        <w:tc>
+          <w:tcPr>
+            <w:tcBorders>
+              <w:bottom w:val="single"/>
+            </w:tcBorders>
+            <w:vAlign w:val="bottom"/>
+          </w:tcPr>
+          <w:p>
+            <w:pPr>
+              <w:pStyle w:val="Compact"/>
+              <w:jc w:val="left"/>
+            </w:pPr>
+            <w:r>
+              <w:t xml:space="preserve">Actual.Negative</w:t>
+            </w:r>
+          </w:p>
+        </w:tc>
+      </w:tr>
+      <w:tr>
+        <w:tc>
+          <w:p>
+            <w:pPr>
+              <w:pStyle w:val="Compact"/>
+              <w:jc w:val="left"/>
+            </w:pPr>
+            <w:r>
+              <w:t xml:space="preserve">Predicted Positive</w:t>
+            </w:r>
+          </w:p>
+        </w:tc>
+        <w:tc>
+          <w:p>
+            <w:pPr>
+              <w:pStyle w:val="Compact"/>
+              <w:jc w:val="left"/>
+            </w:pPr>
+            <w:r>
+              <w:t xml:space="preserve">True Positive (TP)</w:t>
+            </w:r>
+          </w:p>
+        </w:tc>
+        <w:tc>
+          <w:p>
+            <w:pPr>
+              <w:pStyle w:val="Compact"/>
+              <w:jc w:val="left"/>
+            </w:pPr>
+            <w:r>
+              <w:t xml:space="preserve">False Positive (FP)</w:t>
+            </w:r>
+          </w:p>
+        </w:tc>
+      </w:tr>
+      <w:tr>
+        <w:tc>
+          <w:p>
+            <w:pPr>
+              <w:pStyle w:val="Compact"/>
+              <w:jc w:val="left"/>
+            </w:pPr>
+            <w:r>
+              <w:t xml:space="preserve">Predicted Negative</w:t>
+            </w:r>
+          </w:p>
+        </w:tc>
+        <w:tc>
+          <w:p>
+            <w:pPr>
+              <w:pStyle w:val="Compact"/>
+              <w:jc w:val="left"/>
+            </w:pPr>
+            <w:r>
+              <w:t xml:space="preserve">False Negative (FN)</w:t>
+            </w:r>
+          </w:p>
+        </w:tc>
+        <w:tc>
+          <w:p>
+            <w:pPr>
+              <w:pStyle w:val="Compact"/>
+              <w:jc w:val="left"/>
+            </w:pPr>
+            <w:r>
+              <w:t xml:space="preserve">True Negative (TN)</w:t>
+            </w:r>
+          </w:p>
+        </w:tc>
+      </w:tr>
+    </w:tbl>
+    <w:p>
+      <w:pPr>
+        <w:pStyle w:val="Heading2"/>
+      </w:pPr>
+      <w:bookmarkStart w:id="56" w:name="section"/>
+      <w:r>
+        <w:t xml:space="preserve">5.2.</w:t>
+      </w:r>
+      <w:bookmarkEnd w:id="56"/>
+    </w:p>
+    <w:p>
+      <w:pPr>
         <w:pStyle w:val="Heading1"/>
       </w:pPr>
-      <w:bookmarkStart w:id="55" w:name="further-improvements"/>
+      <w:bookmarkStart w:id="57" w:name="further-improvements"/>
       <w:r>
         <w:t xml:space="preserve">6. Further Improvements</w:t>
       </w:r>
-      <w:bookmarkEnd w:id="55"/>
+      <w:bookmarkEnd w:id="57"/>
     </w:p>
     <w:p>
       <w:pPr>
         <w:pStyle w:val="Heading1"/>
       </w:pPr>
-      <w:bookmarkStart w:id="56" w:name="conclusion"/>
+      <w:bookmarkStart w:id="58" w:name="conclusion"/>
       <w:r>
         <w:t xml:space="preserve">7. Conclusion</w:t>
       </w:r>
-      <w:bookmarkEnd w:id="56"/>
+      <w:bookmarkEnd w:id="58"/>
     </w:p>
     <w:p>
       <w:pPr>
         <w:pStyle w:val="Heading1"/>
       </w:pPr>
-      <w:bookmarkStart w:id="57" w:name="references"/>
+      <w:bookmarkStart w:id="59" w:name="references"/>
       <w:r>
         <w:t xml:space="preserve">8. References</w:t>
       </w:r>
-      <w:bookmarkEnd w:id="57"/>
-    </w:p>
-    <w:bookmarkStart w:id="106" w:name="refs"/>
-    <w:bookmarkStart w:id="59" w:name="ref-fraudanalyticsacl"/>
+      <w:bookmarkEnd w:id="59"/>
+    </w:p>
+    <w:bookmarkStart w:id="108" w:name="refs"/>
+    <w:bookmarkStart w:id="61" w:name="ref-fraudanalyticsacl"/>
     <w:p>
       <w:pPr>
         <w:pStyle w:val="Bibliography"/>
@@ -9302,7 +9464,7 @@
       <w:r>
         <w:t xml:space="preserve"> </w:t>
       </w:r>
-      <w:hyperlink r:id="rId58">
+      <w:hyperlink r:id="rId60">
         <w:r>
           <w:rPr>
             <w:rStyle w:val="Hyperlink"/>
@@ -9314,8 +9476,8 @@
         <w:t xml:space="preserve">.</w:t>
       </w:r>
     </w:p>
-    <w:bookmarkEnd w:id="59"/>
-    <w:bookmarkStart w:id="60" w:name="ref-akbani2004applying"/>
+    <w:bookmarkEnd w:id="61"/>
+    <w:bookmarkStart w:id="62" w:name="ref-akbani2004applying"/>
     <w:p>
       <w:pPr>
         <w:pStyle w:val="Bibliography"/>
@@ -9336,8 +9498,8 @@
         <w:t xml:space="preserve">, 39–50. Springer.</w:t>
       </w:r>
     </w:p>
-    <w:bookmarkEnd w:id="60"/>
-    <w:bookmarkStart w:id="61" w:name="ref-batuwita2013class"/>
+    <w:bookmarkEnd w:id="62"/>
+    <w:bookmarkStart w:id="63" w:name="ref-batuwita2013class"/>
     <w:p>
       <w:pPr>
         <w:pStyle w:val="Bibliography"/>
@@ -9346,8 +9508,8 @@
         <w:t xml:space="preserve">Batuwita, Rukshan, and Vasile Palade. 2013. “Class Imbalance Learning Methods for Support Vector Machines.”</w:t>
       </w:r>
     </w:p>
-    <w:bookmarkEnd w:id="61"/>
-    <w:bookmarkStart w:id="62" w:name="ref-buanuarescu2015detecting"/>
+    <w:bookmarkEnd w:id="63"/>
+    <w:bookmarkStart w:id="64" w:name="ref-buanuarescu2015detecting"/>
     <w:p>
       <w:pPr>
         <w:pStyle w:val="Bibliography"/>
@@ -9371,8 +9533,8 @@
         <w:t xml:space="preserve">32. Elsevier:1827–36.</w:t>
       </w:r>
     </w:p>
-    <w:bookmarkEnd w:id="62"/>
-    <w:bookmarkStart w:id="63" w:name="ref-bhardwaj2016financial"/>
+    <w:bookmarkEnd w:id="64"/>
+    <w:bookmarkStart w:id="65" w:name="ref-bhardwaj2016financial"/>
     <w:p>
       <w:pPr>
         <w:pStyle w:val="Bibliography"/>
@@ -9396,8 +9558,8 @@
         <w:t xml:space="preserve">156 (10). Foundation of Computer Science.</w:t>
       </w:r>
     </w:p>
-    <w:bookmarkEnd w:id="63"/>
-    <w:bookmarkStart w:id="64" w:name="ref-bhattacharyya2011data"/>
+    <w:bookmarkEnd w:id="65"/>
+    <w:bookmarkStart w:id="66" w:name="ref-bhattacharyya2011data"/>
     <w:p>
       <w:pPr>
         <w:pStyle w:val="Bibliography"/>
@@ -9421,8 +9583,8 @@
         <w:t xml:space="preserve">50 (3). Elsevier:602–13.</w:t>
       </w:r>
     </w:p>
-    <w:bookmarkEnd w:id="64"/>
-    <w:bookmarkStart w:id="65" w:name="ref-bolton2001unsupervised"/>
+    <w:bookmarkEnd w:id="66"/>
+    <w:bookmarkStart w:id="67" w:name="ref-bolton2001unsupervised"/>
     <w:p>
       <w:pPr>
         <w:pStyle w:val="Bibliography"/>
@@ -9443,8 +9605,8 @@
         <w:t xml:space="preserve">. Citeseer, 235–55.</w:t>
       </w:r>
     </w:p>
-    <w:bookmarkEnd w:id="65"/>
-    <w:bookmarkStart w:id="66" w:name="ref-brause1999neural"/>
+    <w:bookmarkEnd w:id="67"/>
+    <w:bookmarkStart w:id="68" w:name="ref-brause1999neural"/>
     <w:p>
       <w:pPr>
         <w:pStyle w:val="Bibliography"/>
@@ -9465,8 +9627,8 @@
         <w:t xml:space="preserve">, 103–6. IEEE.</w:t>
       </w:r>
     </w:p>
-    <w:bookmarkEnd w:id="66"/>
-    <w:bookmarkStart w:id="67" w:name="ref-breiman2001random"/>
+    <w:bookmarkEnd w:id="68"/>
+    <w:bookmarkStart w:id="69" w:name="ref-breiman2001random"/>
     <w:p>
       <w:pPr>
         <w:pStyle w:val="Bibliography"/>
@@ -9490,8 +9652,8 @@
         <w:t xml:space="preserve">45 (1). Springer:5–32.</w:t>
       </w:r>
     </w:p>
-    <w:bookmarkEnd w:id="67"/>
-    <w:bookmarkStart w:id="68" w:name="ref-chaudhary2012credit"/>
+    <w:bookmarkEnd w:id="69"/>
+    <w:bookmarkStart w:id="70" w:name="ref-chaudhary2012credit"/>
     <w:p>
       <w:pPr>
         <w:pStyle w:val="Bibliography"/>
@@ -9500,8 +9662,8 @@
         <w:t xml:space="preserve">Chaudhary, Khyati, and Bhawna Mallick. 2012. “Credit Card Fraud: The Study of Its Impact and Detection Techniques.” Citeseer.</w:t>
       </w:r>
     </w:p>
-    <w:bookmarkEnd w:id="68"/>
-    <w:bookmarkStart w:id="69" w:name="ref-chawla2002smote"/>
+    <w:bookmarkEnd w:id="70"/>
+    <w:bookmarkStart w:id="71" w:name="ref-chawla2002smote"/>
     <w:p>
       <w:pPr>
         <w:pStyle w:val="Bibliography"/>
@@ -9525,8 +9687,8 @@
         <w:t xml:space="preserve">16:321–57.</w:t>
       </w:r>
     </w:p>
-    <w:bookmarkEnd w:id="69"/>
-    <w:bookmarkStart w:id="70" w:name="ref-chen2016xgboost"/>
+    <w:bookmarkEnd w:id="71"/>
+    <w:bookmarkStart w:id="72" w:name="ref-chen2016xgboost"/>
     <w:p>
       <w:pPr>
         <w:pStyle w:val="Bibliography"/>
@@ -9547,8 +9709,8 @@
         <w:t xml:space="preserve">, 785–94. ACM.</w:t>
       </w:r>
     </w:p>
-    <w:bookmarkEnd w:id="70"/>
-    <w:bookmarkStart w:id="71" w:name="ref-cortes1995support"/>
+    <w:bookmarkEnd w:id="72"/>
+    <w:bookmarkStart w:id="73" w:name="ref-cortes1995support"/>
     <w:p>
       <w:pPr>
         <w:pStyle w:val="Bibliography"/>
@@ -9572,8 +9734,8 @@
         <w:t xml:space="preserve">20 (3). Springer:273–97.</w:t>
       </w:r>
     </w:p>
-    <w:bookmarkEnd w:id="71"/>
-    <w:bookmarkStart w:id="72" w:name="ref-dal2015adaptive"/>
+    <w:bookmarkEnd w:id="73"/>
+    <w:bookmarkStart w:id="74" w:name="ref-dal2015adaptive"/>
     <w:p>
       <w:pPr>
         <w:pStyle w:val="Bibliography"/>
@@ -9582,8 +9744,8 @@
         <w:t xml:space="preserve">Dal Pozzolo, Andrea, and Gianluca Bontempi. 2015. “Adaptive Machine Learning for Credit Card Fraud Detection.” Université libre de Bruxelles.</w:t>
       </w:r>
     </w:p>
-    <w:bookmarkEnd w:id="72"/>
-    <w:bookmarkStart w:id="73" w:name="ref-dal2015calibrating"/>
+    <w:bookmarkEnd w:id="74"/>
+    <w:bookmarkStart w:id="75" w:name="ref-dal2015calibrating"/>
     <w:p>
       <w:pPr>
         <w:pStyle w:val="Bibliography"/>
@@ -9604,8 +9766,8 @@
         <w:t xml:space="preserve">, 159–66. IEEE.</w:t>
       </w:r>
     </w:p>
-    <w:bookmarkEnd w:id="73"/>
-    <w:bookmarkStart w:id="74" w:name="ref-dal2014learned"/>
+    <w:bookmarkEnd w:id="75"/>
+    <w:bookmarkStart w:id="76" w:name="ref-dal2014learned"/>
     <w:p>
       <w:pPr>
         <w:pStyle w:val="Bibliography"/>
@@ -9629,8 +9791,8 @@
         <w:t xml:space="preserve">41 (10). Elsevier:4915–28.</w:t>
       </w:r>
     </w:p>
-    <w:bookmarkEnd w:id="74"/>
-    <w:bookmarkStart w:id="75" w:name="ref-dorronsoro1997neural"/>
+    <w:bookmarkEnd w:id="76"/>
+    <w:bookmarkStart w:id="77" w:name="ref-dorronsoro1997neural"/>
     <w:p>
       <w:pPr>
         <w:pStyle w:val="Bibliography"/>
@@ -9654,8 +9816,8 @@
         <w:t xml:space="preserve">8 (4). IEEE:827–34.</w:t>
       </w:r>
     </w:p>
-    <w:bookmarkEnd w:id="75"/>
-    <w:bookmarkStart w:id="77" w:name="ref-analytics_tools_table"/>
+    <w:bookmarkEnd w:id="77"/>
+    <w:bookmarkStart w:id="79" w:name="ref-analytics_tools_table"/>
     <w:p>
       <w:pPr>
         <w:pStyle w:val="Bibliography"/>
@@ -9666,7 +9828,7 @@
       <w:r>
         <w:t xml:space="preserve"> </w:t>
       </w:r>
-      <w:hyperlink r:id="rId76">
+      <w:hyperlink r:id="rId78">
         <w:r>
           <w:rPr>
             <w:rStyle w:val="Hyperlink"/>
@@ -9678,8 +9840,8 @@
         <w:t xml:space="preserve">.</w:t>
       </w:r>
     </w:p>
-    <w:bookmarkEnd w:id="77"/>
-    <w:bookmarkStart w:id="78" w:name="ref-fletcher2007challenges"/>
+    <w:bookmarkEnd w:id="79"/>
+    <w:bookmarkStart w:id="80" w:name="ref-fletcher2007challenges"/>
     <w:p>
       <w:pPr>
         <w:pStyle w:val="Bibliography"/>
@@ -9703,8 +9865,8 @@
         <w:t xml:space="preserve">14 (2). Emerald Group Publishing Limited:190–207.</w:t>
       </w:r>
     </w:p>
-    <w:bookmarkEnd w:id="78"/>
-    <w:bookmarkStart w:id="79" w:name="ref-freund1997decision"/>
+    <w:bookmarkEnd w:id="80"/>
+    <w:bookmarkStart w:id="81" w:name="ref-freund1997decision"/>
     <w:p>
       <w:pPr>
         <w:pStyle w:val="Bibliography"/>
@@ -9728,8 +9890,8 @@
         <w:t xml:space="preserve">55 (1). Elsevier:119–39.</w:t>
       </w:r>
     </w:p>
-    <w:bookmarkEnd w:id="79"/>
-    <w:bookmarkStart w:id="80" w:name="ref-friedman2001greedy"/>
+    <w:bookmarkEnd w:id="81"/>
+    <w:bookmarkStart w:id="82" w:name="ref-friedman2001greedy"/>
     <w:p>
       <w:pPr>
         <w:pStyle w:val="Bibliography"/>
@@ -9750,8 +9912,8 @@
         <w:t xml:space="preserve">. JSTOR, 1189–1232.</w:t>
       </w:r>
     </w:p>
-    <w:bookmarkEnd w:id="80"/>
-    <w:bookmarkStart w:id="81" w:name="ref-friedman2002stochastic"/>
+    <w:bookmarkEnd w:id="82"/>
+    <w:bookmarkStart w:id="83" w:name="ref-friedman2002stochastic"/>
     <w:p>
       <w:pPr>
         <w:pStyle w:val="Bibliography"/>
@@ -9775,8 +9937,8 @@
         <w:t xml:space="preserve">38 (4). Elsevier:367–78.</w:t>
       </w:r>
     </w:p>
-    <w:bookmarkEnd w:id="81"/>
-    <w:bookmarkStart w:id="82" w:name="ref-friedman2001elements"/>
+    <w:bookmarkEnd w:id="83"/>
+    <w:bookmarkStart w:id="84" w:name="ref-friedman2001elements"/>
     <w:p>
       <w:pPr>
         <w:pStyle w:val="Bibliography"/>
@@ -9797,8 +9959,8 @@
         <w:t xml:space="preserve">. Vol. 1. Springer series in statistics New York.</w:t>
       </w:r>
     </w:p>
-    <w:bookmarkEnd w:id="82"/>
-    <w:bookmarkStart w:id="83" w:name="ref-friedman2000additive"/>
+    <w:bookmarkEnd w:id="84"/>
+    <w:bookmarkStart w:id="85" w:name="ref-friedman2000additive"/>
     <w:p>
       <w:pPr>
         <w:pStyle w:val="Bibliography"/>
@@ -9822,8 +9984,8 @@
         <w:t xml:space="preserve">28 (2). Institute of Mathematical Statistics:337–407.</w:t>
       </w:r>
     </w:p>
-    <w:bookmarkEnd w:id="83"/>
-    <w:bookmarkStart w:id="84" w:name="ref-ghosh1994credit"/>
+    <w:bookmarkEnd w:id="85"/>
+    <w:bookmarkStart w:id="86" w:name="ref-ghosh1994credit"/>
     <w:p>
       <w:pPr>
         <w:pStyle w:val="Bibliography"/>
@@ -9844,8 +10006,8 @@
         <w:t xml:space="preserve">, 3:621–30. IEEE.</w:t>
       </w:r>
     </w:p>
-    <w:bookmarkEnd w:id="84"/>
-    <w:bookmarkStart w:id="85" w:name="ref-grabosky2001electronic"/>
+    <w:bookmarkEnd w:id="86"/>
+    <w:bookmarkStart w:id="87" w:name="ref-grabosky2001electronic"/>
     <w:p>
       <w:pPr>
         <w:pStyle w:val="Bibliography"/>
@@ -9866,8 +10028,8 @@
         <w:t xml:space="preserve">. Cambridge University Press.</w:t>
       </w:r>
     </w:p>
-    <w:bookmarkEnd w:id="85"/>
-    <w:bookmarkStart w:id="86" w:name="ref-he2009learning"/>
+    <w:bookmarkEnd w:id="87"/>
+    <w:bookmarkStart w:id="88" w:name="ref-he2009learning"/>
     <w:p>
       <w:pPr>
         <w:pStyle w:val="Bibliography"/>
@@ -9891,8 +10053,8 @@
         <w:t xml:space="preserve">21 (9). Ieee:1263–84.</w:t>
       </w:r>
     </w:p>
-    <w:bookmarkEnd w:id="86"/>
-    <w:bookmarkStart w:id="87" w:name="ref-james2013introduction"/>
+    <w:bookmarkEnd w:id="88"/>
+    <w:bookmarkStart w:id="89" w:name="ref-james2013introduction"/>
     <w:p>
       <w:pPr>
         <w:pStyle w:val="Bibliography"/>
@@ -9913,8 +10075,8 @@
         <w:t xml:space="preserve">. Vol. 112. Springer.</w:t>
       </w:r>
     </w:p>
-    <w:bookmarkEnd w:id="87"/>
-    <w:bookmarkStart w:id="88" w:name="ref-johnson2014learning"/>
+    <w:bookmarkEnd w:id="89"/>
+    <w:bookmarkStart w:id="90" w:name="ref-johnson2014learning"/>
     <w:p>
       <w:pPr>
         <w:pStyle w:val="Bibliography"/>
@@ -9938,8 +10100,8 @@
         <w:t xml:space="preserve">36 (5). IEEE:942–54.</w:t>
       </w:r>
     </w:p>
-    <w:bookmarkEnd w:id="88"/>
-    <w:bookmarkStart w:id="89" w:name="ref-khoshgoftaar2007empirical"/>
+    <w:bookmarkEnd w:id="90"/>
+    <w:bookmarkStart w:id="91" w:name="ref-khoshgoftaar2007empirical"/>
     <w:p>
       <w:pPr>
         <w:pStyle w:val="Bibliography"/>
@@ -9960,8 +10122,8 @@
         <w:t xml:space="preserve">. Vol. 2. IEEE.</w:t>
       </w:r>
     </w:p>
-    <w:bookmarkEnd w:id="89"/>
-    <w:bookmarkStart w:id="90" w:name="ref-laudon2013commerce"/>
+    <w:bookmarkEnd w:id="91"/>
+    <w:bookmarkStart w:id="92" w:name="ref-laudon2013commerce"/>
     <w:p>
       <w:pPr>
         <w:pStyle w:val="Bibliography"/>
@@ -9982,8 +10144,8 @@
         <w:t xml:space="preserve">. Pearson.</w:t>
       </w:r>
     </w:p>
-    <w:bookmarkEnd w:id="90"/>
-    <w:bookmarkStart w:id="91" w:name="ref-lopez2014banksim"/>
+    <w:bookmarkEnd w:id="92"/>
+    <w:bookmarkStart w:id="93" w:name="ref-lopez2014banksim"/>
     <w:p>
       <w:pPr>
         <w:pStyle w:val="Bibliography"/>
@@ -10004,8 +10166,8 @@
         <w:t xml:space="preserve">, 144–52.</w:t>
       </w:r>
     </w:p>
-    <w:bookmarkEnd w:id="91"/>
-    <w:bookmarkStart w:id="92" w:name="ref-lopez2014social"/>
+    <w:bookmarkEnd w:id="93"/>
+    <w:bookmarkStart w:id="94" w:name="ref-lopez2014social"/>
     <w:p>
       <w:pPr>
         <w:pStyle w:val="Bibliography"/>
@@ -10026,8 +10188,8 @@
         <w:t xml:space="preserve">.</w:t>
       </w:r>
     </w:p>
-    <w:bookmarkEnd w:id="92"/>
-    <w:bookmarkStart w:id="93" w:name="ref-meyer2003support"/>
+    <w:bookmarkEnd w:id="94"/>
+    <w:bookmarkStart w:id="95" w:name="ref-meyer2003support"/>
     <w:p>
       <w:pPr>
         <w:pStyle w:val="Bibliography"/>
@@ -10051,8 +10213,8 @@
         <w:t xml:space="preserve">55 (1-2). Elsevier:169–86.</w:t>
       </w:r>
     </w:p>
-    <w:bookmarkEnd w:id="93"/>
-    <w:bookmarkStart w:id="94" w:name="ref-natekin2013gradient"/>
+    <w:bookmarkEnd w:id="95"/>
+    <w:bookmarkStart w:id="96" w:name="ref-natekin2013gradient"/>
     <w:p>
       <w:pPr>
         <w:pStyle w:val="Bibliography"/>
@@ -10076,8 +10238,8 @@
         <w:t xml:space="preserve">7. Frontiers:21.</w:t>
       </w:r>
     </w:p>
-    <w:bookmarkEnd w:id="94"/>
-    <w:bookmarkStart w:id="95" w:name="ref-ngai2011application"/>
+    <w:bookmarkEnd w:id="96"/>
+    <w:bookmarkStart w:id="97" w:name="ref-ngai2011application"/>
     <w:p>
       <w:pPr>
         <w:pStyle w:val="Bibliography"/>
@@ -10101,8 +10263,8 @@
         <w:t xml:space="preserve">50 (3). Elsevier:559–69.</w:t>
       </w:r>
     </w:p>
-    <w:bookmarkEnd w:id="95"/>
-    <w:bookmarkStart w:id="96" w:name="ref-nielsen2016tree"/>
+    <w:bookmarkEnd w:id="97"/>
+    <w:bookmarkStart w:id="98" w:name="ref-nielsen2016tree"/>
     <w:p>
       <w:pPr>
         <w:pStyle w:val="Bibliography"/>
@@ -10111,8 +10273,8 @@
         <w:t xml:space="preserve">Nielsen, Didrik. 2016. “Tree Boosting with Xgboost-Why Does Xgboost Win" Every" Machine Learning Competition?” Master’s thesis, NTNU.</w:t>
       </w:r>
     </w:p>
-    <w:bookmarkEnd w:id="96"/>
-    <w:bookmarkStart w:id="98" w:name="ref-nilson2016nilson"/>
+    <w:bookmarkEnd w:id="98"/>
+    <w:bookmarkStart w:id="100" w:name="ref-nilson2016nilson"/>
     <w:p>
       <w:pPr>
         <w:pStyle w:val="Bibliography"/>
@@ -10123,7 +10285,7 @@
       <w:r>
         <w:t xml:space="preserve"> </w:t>
       </w:r>
-      <w:hyperlink r:id="rId97">
+      <w:hyperlink r:id="rId99">
         <w:r>
           <w:rPr>
             <w:rStyle w:val="Hyperlink"/>
@@ -10135,8 +10297,8 @@
         <w:t xml:space="preserve">.</w:t>
       </w:r>
     </w:p>
-    <w:bookmarkEnd w:id="98"/>
-    <w:bookmarkStart w:id="100" w:name="ref-capitaloneguide"/>
+    <w:bookmarkEnd w:id="100"/>
+    <w:bookmarkStart w:id="102" w:name="ref-capitaloneguide"/>
     <w:p>
       <w:pPr>
         <w:pStyle w:val="Bibliography"/>
@@ -10147,7 +10309,7 @@
       <w:r>
         <w:t xml:space="preserve"> </w:t>
       </w:r>
-      <w:hyperlink r:id="rId99">
+      <w:hyperlink r:id="rId101">
         <w:r>
           <w:rPr>
             <w:rStyle w:val="Hyperlink"/>
@@ -10159,8 +10321,8 @@
         <w:t xml:space="preserve">.</w:t>
       </w:r>
     </w:p>
-    <w:bookmarkEnd w:id="100"/>
-    <w:bookmarkStart w:id="101" w:name="ref-seeja2014fraudminer"/>
+    <w:bookmarkEnd w:id="102"/>
+    <w:bookmarkStart w:id="103" w:name="ref-seeja2014fraudminer"/>
     <w:p>
       <w:pPr>
         <w:pStyle w:val="Bibliography"/>
@@ -10184,8 +10346,8 @@
         <w:t xml:space="preserve">2014. Hindawi.</w:t>
       </w:r>
     </w:p>
-    <w:bookmarkEnd w:id="101"/>
-    <w:bookmarkStart w:id="102" w:name="ref-van2007experimental"/>
+    <w:bookmarkEnd w:id="103"/>
+    <w:bookmarkStart w:id="104" w:name="ref-van2007experimental"/>
     <w:p>
       <w:pPr>
         <w:pStyle w:val="Bibliography"/>
@@ -10206,8 +10368,8 @@
         <w:t xml:space="preserve">, 935–42. ACM.</w:t>
       </w:r>
     </w:p>
-    <w:bookmarkEnd w:id="102"/>
-    <w:bookmarkStart w:id="103" w:name="ref-veropoulos1999controlling"/>
+    <w:bookmarkEnd w:id="104"/>
+    <w:bookmarkStart w:id="105" w:name="ref-veropoulos1999controlling"/>
     <w:p>
       <w:pPr>
         <w:pStyle w:val="Bibliography"/>
@@ -10228,8 +10390,8 @@
         <w:t xml:space="preserve">, 55:60.</w:t>
       </w:r>
     </w:p>
-    <w:bookmarkEnd w:id="103"/>
-    <w:bookmarkStart w:id="104" w:name="ref-whiting2012machine"/>
+    <w:bookmarkEnd w:id="105"/>
+    <w:bookmarkStart w:id="106" w:name="ref-whiting2012machine"/>
     <w:p>
       <w:pPr>
         <w:pStyle w:val="Bibliography"/>
@@ -10253,8 +10415,8 @@
         <w:t xml:space="preserve">28 (4). Wiley Online Library:505–27.</w:t>
       </w:r>
     </w:p>
-    <w:bookmarkEnd w:id="104"/>
-    <w:bookmarkStart w:id="105" w:name="ref-whitrow2009transaction"/>
+    <w:bookmarkEnd w:id="106"/>
+    <w:bookmarkStart w:id="107" w:name="ref-whitrow2009transaction"/>
     <w:p>
       <w:pPr>
         <w:pStyle w:val="Bibliography"/>
@@ -10278,8 +10440,8 @@
         <w:t xml:space="preserve">18 (1). Springer:30–55.</w:t>
       </w:r>
     </w:p>
-    <w:bookmarkEnd w:id="105"/>
-    <w:bookmarkEnd w:id="106"/>
+    <w:bookmarkEnd w:id="107"/>
+    <w:bookmarkEnd w:id="108"/>
     <w:sectPr/>
   </w:body>
 </w:document>

</xml_diff>

<commit_message>
some figures and code repairs
</commit_message>
<xml_diff>
--- a/master_thesis.docx
+++ b/master_thesis.docx
@@ -9302,7 +9302,7 @@
               <w:jc w:val="left"/>
             </w:pPr>
             <w:r>
-              <w:t xml:space="preserve">X.</w:t>
+              <w:t xml:space="preserve">.</w:t>
             </w:r>
           </w:p>
         </w:tc>
@@ -9414,46 +9414,1054 @@
     </w:tbl>
     <w:p>
       <w:pPr>
+        <w:pStyle w:val="Heading3"/>
+      </w:pPr>
+      <w:bookmarkStart w:id="56" w:name="threshold-metrics"/>
+      <w:r>
+        <w:t xml:space="preserve">5.1.1. Threshold Metrics</w:t>
+      </w:r>
+      <w:bookmarkEnd w:id="56"/>
+    </w:p>
+    <w:p>
+      <w:pPr>
+        <w:pStyle w:val="FirstParagraph"/>
+      </w:pPr>
+      <m:oMathPara>
+        <m:oMathParaPr>
+          <m:jc m:val="center"/>
+        </m:oMathParaPr>
+        <m:oMath>
+          <m:r>
+            <m:t>S</m:t>
+          </m:r>
+          <m:r>
+            <m:t>e</m:t>
+          </m:r>
+          <m:r>
+            <m:t>n</m:t>
+          </m:r>
+          <m:r>
+            <m:t>s</m:t>
+          </m:r>
+          <m:r>
+            <m:t>i</m:t>
+          </m:r>
+          <m:r>
+            <m:t>t</m:t>
+          </m:r>
+          <m:r>
+            <m:t>i</m:t>
+          </m:r>
+          <m:r>
+            <m:t>v</m:t>
+          </m:r>
+          <m:r>
+            <m:t>i</m:t>
+          </m:r>
+          <m:r>
+            <m:t>t</m:t>
+          </m:r>
+          <m:r>
+            <m:t>y</m:t>
+          </m:r>
+          <m:r>
+            <m:t>=</m:t>
+          </m:r>
+          <m:f>
+            <m:fPr>
+              <m:type m:val="bar"/>
+            </m:fPr>
+            <m:num>
+              <m:r>
+                <m:t>T</m:t>
+              </m:r>
+              <m:r>
+                <m:t>P</m:t>
+              </m:r>
+            </m:num>
+            <m:den>
+              <m:r>
+                <m:t>T</m:t>
+              </m:r>
+              <m:r>
+                <m:t>P</m:t>
+              </m:r>
+              <m:r>
+                <m:t>+</m:t>
+              </m:r>
+              <m:r>
+                <m:t>F</m:t>
+              </m:r>
+              <m:r>
+                <m:t>N</m:t>
+              </m:r>
+            </m:den>
+          </m:f>
+          <m:r>
+            <m:t> </m:t>
+          </m:r>
+          <m:r>
+            <m:t> </m:t>
+          </m:r>
+          <m:r>
+            <m:t> </m:t>
+          </m:r>
+          <m:r>
+            <m:t> </m:t>
+          </m:r>
+          <m:r>
+            <m:t> </m:t>
+          </m:r>
+          <m:r>
+            <m:t> </m:t>
+          </m:r>
+          <m:r>
+            <m:t>S</m:t>
+          </m:r>
+          <m:r>
+            <m:t>p</m:t>
+          </m:r>
+          <m:r>
+            <m:t>e</m:t>
+          </m:r>
+          <m:r>
+            <m:t>c</m:t>
+          </m:r>
+          <m:r>
+            <m:t>i</m:t>
+          </m:r>
+          <m:r>
+            <m:t>f</m:t>
+          </m:r>
+          <m:r>
+            <m:t>i</m:t>
+          </m:r>
+          <m:r>
+            <m:t>c</m:t>
+          </m:r>
+          <m:r>
+            <m:t>i</m:t>
+          </m:r>
+          <m:r>
+            <m:t>t</m:t>
+          </m:r>
+          <m:r>
+            <m:t>y</m:t>
+          </m:r>
+          <m:r>
+            <m:t>=</m:t>
+          </m:r>
+          <m:f>
+            <m:fPr>
+              <m:type m:val="bar"/>
+            </m:fPr>
+            <m:num>
+              <m:r>
+                <m:t>T</m:t>
+              </m:r>
+              <m:r>
+                <m:t>N</m:t>
+              </m:r>
+            </m:num>
+            <m:den>
+              <m:r>
+                <m:t>F</m:t>
+              </m:r>
+              <m:r>
+                <m:t>P</m:t>
+              </m:r>
+              <m:r>
+                <m:t>+</m:t>
+              </m:r>
+              <m:r>
+                <m:t>T</m:t>
+              </m:r>
+              <m:r>
+                <m:t>N</m:t>
+              </m:r>
+            </m:den>
+          </m:f>
+        </m:oMath>
+      </m:oMathPara>
+    </w:p>
+    <w:p>
+      <w:pPr>
+        <w:pStyle w:val="FirstParagraph"/>
+      </w:pPr>
+      <w:r>
+        <w:t xml:space="preserve">The sensitivity of a given classifier indicates what percent of the positive class has been actually predicted as positive. Analogically, specifity gives the percent of the negative class which has been assigned as negative by the model. Overall, the measures give us a picture of the proportions that have been correctly predicted.</w:t>
+      </w:r>
+    </w:p>
+    <w:p>
+      <w:pPr>
+        <w:pStyle w:val="BodyText"/>
+      </w:pPr>
+      <m:oMathPara>
+        <m:oMathParaPr>
+          <m:jc m:val="center"/>
+        </m:oMathParaPr>
+        <m:oMath>
+          <m:r>
+            <m:t>P</m:t>
+          </m:r>
+          <m:r>
+            <m:t>r</m:t>
+          </m:r>
+          <m:r>
+            <m:t>e</m:t>
+          </m:r>
+          <m:r>
+            <m:t>c</m:t>
+          </m:r>
+          <m:r>
+            <m:t>i</m:t>
+          </m:r>
+          <m:r>
+            <m:t>s</m:t>
+          </m:r>
+          <m:r>
+            <m:t>i</m:t>
+          </m:r>
+          <m:r>
+            <m:t>o</m:t>
+          </m:r>
+          <m:r>
+            <m:t>n</m:t>
+          </m:r>
+          <m:r>
+            <m:t>=</m:t>
+          </m:r>
+          <m:f>
+            <m:fPr>
+              <m:type m:val="bar"/>
+            </m:fPr>
+            <m:num>
+              <m:r>
+                <m:t>T</m:t>
+              </m:r>
+              <m:r>
+                <m:t>P</m:t>
+              </m:r>
+            </m:num>
+            <m:den>
+              <m:r>
+                <m:t>T</m:t>
+              </m:r>
+              <m:r>
+                <m:t>P</m:t>
+              </m:r>
+              <m:r>
+                <m:t>+</m:t>
+              </m:r>
+              <m:r>
+                <m:t>F</m:t>
+              </m:r>
+              <m:r>
+                <m:t>P</m:t>
+              </m:r>
+            </m:den>
+          </m:f>
+          <m:r>
+            <m:t> </m:t>
+          </m:r>
+          <m:r>
+            <m:t> </m:t>
+          </m:r>
+          <m:r>
+            <m:t> </m:t>
+          </m:r>
+          <m:r>
+            <m:t> </m:t>
+          </m:r>
+          <m:r>
+            <m:t> </m:t>
+          </m:r>
+          <m:r>
+            <m:t> </m:t>
+          </m:r>
+          <m:r>
+            <m:t>R</m:t>
+          </m:r>
+          <m:r>
+            <m:t>e</m:t>
+          </m:r>
+          <m:r>
+            <m:t>c</m:t>
+          </m:r>
+          <m:r>
+            <m:t>a</m:t>
+          </m:r>
+          <m:r>
+            <m:t>l</m:t>
+          </m:r>
+          <m:r>
+            <m:t>l</m:t>
+          </m:r>
+          <m:r>
+            <m:t>=</m:t>
+          </m:r>
+          <m:f>
+            <m:fPr>
+              <m:type m:val="bar"/>
+            </m:fPr>
+            <m:num>
+              <m:r>
+                <m:t>T</m:t>
+              </m:r>
+              <m:r>
+                <m:t>P</m:t>
+              </m:r>
+            </m:num>
+            <m:den>
+              <m:r>
+                <m:t>T</m:t>
+              </m:r>
+              <m:r>
+                <m:t>P</m:t>
+              </m:r>
+              <m:r>
+                <m:t>+</m:t>
+              </m:r>
+              <m:r>
+                <m:t>F</m:t>
+              </m:r>
+              <m:r>
+                <m:t>N</m:t>
+              </m:r>
+            </m:den>
+          </m:f>
+        </m:oMath>
+      </m:oMathPara>
+    </w:p>
+    <w:p>
+      <w:pPr>
+        <w:pStyle w:val="FirstParagraph"/>
+      </w:pPr>
+      <w:r>
+        <w:t xml:space="preserve">The precision measure indicates how well the used classifier identifies a given class’ observation, i.e. checks the percent of the observations assigned a positive class that are truly positive. The recall formulation is same as the sensitivity one. Both measures are typically used together in order to get more information about the positive class.</w:t>
+      </w:r>
+    </w:p>
+    <w:p>
+      <w:pPr>
+        <w:pStyle w:val="BodyText"/>
+      </w:pPr>
+      <m:oMathPara>
+        <m:oMathParaPr>
+          <m:jc m:val="center"/>
+        </m:oMathParaPr>
+        <m:oMath>
+          <m:sSub>
+            <m:e>
+              <m:r>
+                <m:t>F</m:t>
+              </m:r>
+            </m:e>
+            <m:sub>
+              <m:r>
+                <m:t>α</m:t>
+              </m:r>
+            </m:sub>
+          </m:sSub>
+          <m:r>
+            <m:t>=</m:t>
+          </m:r>
+          <m:f>
+            <m:fPr>
+              <m:type m:val="bar"/>
+            </m:fPr>
+            <m:num>
+              <m:r>
+                <m:t>(</m:t>
+              </m:r>
+              <m:r>
+                <m:t>1</m:t>
+              </m:r>
+              <m:r>
+                <m:t>+</m:t>
+              </m:r>
+              <m:r>
+                <m:t>α</m:t>
+              </m:r>
+              <m:r>
+                <m:t>)</m:t>
+              </m:r>
+              <m:r>
+                <m:t>[</m:t>
+              </m:r>
+              <m:r>
+                <m:t>p</m:t>
+              </m:r>
+              <m:r>
+                <m:t>r</m:t>
+              </m:r>
+              <m:r>
+                <m:t>e</m:t>
+              </m:r>
+              <m:r>
+                <m:t>c</m:t>
+              </m:r>
+              <m:r>
+                <m:t>i</m:t>
+              </m:r>
+              <m:r>
+                <m:t>s</m:t>
+              </m:r>
+              <m:r>
+                <m:t>i</m:t>
+              </m:r>
+              <m:r>
+                <m:t>o</m:t>
+              </m:r>
+              <m:r>
+                <m:t>n</m:t>
+              </m:r>
+              <m:r>
+                <m:t>×</m:t>
+              </m:r>
+              <m:r>
+                <m:t>r</m:t>
+              </m:r>
+              <m:r>
+                <m:t>e</m:t>
+              </m:r>
+              <m:r>
+                <m:t>c</m:t>
+              </m:r>
+              <m:r>
+                <m:t>a</m:t>
+              </m:r>
+              <m:r>
+                <m:t>l</m:t>
+              </m:r>
+              <m:r>
+                <m:t>l</m:t>
+              </m:r>
+              <m:r>
+                <m:t>]</m:t>
+              </m:r>
+            </m:num>
+            <m:den>
+              <m:r>
+                <m:t>[</m:t>
+              </m:r>
+              <m:r>
+                <m:t>α</m:t>
+              </m:r>
+              <m:r>
+                <m:t>×</m:t>
+              </m:r>
+              <m:r>
+                <m:t>p</m:t>
+              </m:r>
+              <m:r>
+                <m:t>r</m:t>
+              </m:r>
+              <m:r>
+                <m:t>e</m:t>
+              </m:r>
+              <m:r>
+                <m:t>c</m:t>
+              </m:r>
+              <m:r>
+                <m:t>i</m:t>
+              </m:r>
+              <m:r>
+                <m:t>s</m:t>
+              </m:r>
+              <m:r>
+                <m:t>i</m:t>
+              </m:r>
+              <m:r>
+                <m:t>o</m:t>
+              </m:r>
+              <m:r>
+                <m:t>n</m:t>
+              </m:r>
+              <m:r>
+                <m:t>]</m:t>
+              </m:r>
+              <m:r>
+                <m:t>+</m:t>
+              </m:r>
+              <m:r>
+                <m:t>r</m:t>
+              </m:r>
+              <m:r>
+                <m:t>e</m:t>
+              </m:r>
+              <m:r>
+                <m:t>c</m:t>
+              </m:r>
+              <m:r>
+                <m:t>a</m:t>
+              </m:r>
+              <m:r>
+                <m:t>l</m:t>
+              </m:r>
+              <m:r>
+                <m:t>l</m:t>
+              </m:r>
+            </m:den>
+          </m:f>
+        </m:oMath>
+      </m:oMathPara>
+    </w:p>
+    <w:p>
+      <w:pPr>
+        <w:pStyle w:val="FirstParagraph"/>
+      </w:pPr>
+      <w:r>
+        <w:t xml:space="preserve">The F-measure falls to the category of combination metrics and its purpose is to combine the precision and recall in a single scalar. One of its advantages is that allows us to weight the two components as desired through the</w:t>
+      </w:r>
+      <w:r>
+        <w:t xml:space="preserve"> </w:t>
+      </w:r>
+      <m:oMath>
+        <m:r>
+          <m:t>α</m:t>
+        </m:r>
+      </m:oMath>
+      <w:r>
+        <w:t xml:space="preserve"> </w:t>
+      </w:r>
+      <w:r>
+        <w:t xml:space="preserve">component. Usual values of</w:t>
+      </w:r>
+      <w:r>
+        <w:t xml:space="preserve"> </w:t>
+      </w:r>
+      <m:oMath>
+        <m:r>
+          <m:t>α</m:t>
+        </m:r>
+      </m:oMath>
+      <w:r>
+        <w:t xml:space="preserve"> </w:t>
+      </w:r>
+      <w:r>
+        <w:t xml:space="preserve">are</w:t>
+      </w:r>
+      <w:r>
+        <w:t xml:space="preserve"> </w:t>
+      </w:r>
+      <m:oMath>
+        <m:r>
+          <m:t>0.5</m:t>
+        </m:r>
+        <m:r>
+          <m:t>,</m:t>
+        </m:r>
+        <m:r>
+          <m:t>1</m:t>
+        </m:r>
+      </m:oMath>
+      <w:r>
+        <w:t xml:space="preserve"> </w:t>
+      </w:r>
+      <w:r>
+        <w:t xml:space="preserve">or</w:t>
+      </w:r>
+      <w:r>
+        <w:t xml:space="preserve"> </w:t>
+      </w:r>
+      <m:oMath>
+        <m:r>
+          <m:t>2</m:t>
+        </m:r>
+      </m:oMath>
+      <w:r>
+        <w:t xml:space="preserve"> </w:t>
+      </w:r>
+      <w:r>
+        <w:t xml:space="preserve">- with</w:t>
+      </w:r>
+      <w:r>
+        <w:t xml:space="preserve"> </w:t>
+      </w:r>
+      <m:oMath>
+        <m:r>
+          <m:t>1</m:t>
+        </m:r>
+      </m:oMath>
+      <w:r>
+        <w:t xml:space="preserve"> </w:t>
+      </w:r>
+      <w:r>
+        <w:t xml:space="preserve">we specify that precision and recall are equal in weights,</w:t>
+      </w:r>
+      <w:r>
+        <w:t xml:space="preserve"> </w:t>
+      </w:r>
+      <m:oMath>
+        <m:r>
+          <m:t>2</m:t>
+        </m:r>
+      </m:oMath>
+      <w:r>
+        <w:t xml:space="preserve"> </w:t>
+      </w:r>
+      <w:r>
+        <w:t xml:space="preserve">indicates precision is twice as important as recall and</w:t>
+      </w:r>
+      <w:r>
+        <w:t xml:space="preserve"> </w:t>
+      </w:r>
+      <m:oMath>
+        <m:r>
+          <m:t>0.5</m:t>
+        </m:r>
+      </m:oMath>
+      <w:r>
+        <w:t xml:space="preserve"> </w:t>
+      </w:r>
+      <w:r>
+        <w:t xml:space="preserve">gives two times more weight to recall. When dealing with class imbalanace, the F-measure can give more in-depth insight</w:t>
+      </w:r>
+      <w:r>
+        <w:t xml:space="preserve"> </w:t>
+      </w:r>
+      <w:r>
+        <w:t xml:space="preserve">(Japkowicz 2013)</w:t>
+      </w:r>
+      <w:r>
+        <w:t xml:space="preserve">.</w:t>
+      </w:r>
+    </w:p>
+    <w:p>
+      <w:pPr>
+        <w:pStyle w:val="Heading3"/>
+      </w:pPr>
+      <w:bookmarkStart w:id="57" w:name="ranking-methods-and-metrics"/>
+      <w:r>
+        <w:t xml:space="preserve">5.1.2. Ranking Methods and Metrics</w:t>
+      </w:r>
+      <w:bookmarkEnd w:id="57"/>
+    </w:p>
+    <w:p>
+      <w:pPr>
+        <w:pStyle w:val="Heading4"/>
+      </w:pPr>
+      <w:bookmarkStart w:id="58" w:name="roc-curve-analysis"/>
+      <w:r>
+        <w:t xml:space="preserve">ROC Curve Analysis</w:t>
+      </w:r>
+      <w:bookmarkEnd w:id="58"/>
+    </w:p>
+    <w:p>
+      <w:pPr>
+        <w:pStyle w:val="FirstParagraph"/>
+      </w:pPr>
+      <w:r>
+        <w:t xml:space="preserve">The Receiver-Operating-Characteristic, or simply ROC, is a simple, yet very powerful tool. The ROC curve is created by using the False Posititve Rate (FPR) and Sensitivity (or True Positive Rate (TPR)) and plotting them against each at different threshold settings. The FPR is defined as</w:t>
+      </w:r>
+      <w:r>
+        <w:t xml:space="preserve"> </w:t>
+      </w:r>
+      <m:oMath>
+        <m:r>
+          <m:t>F</m:t>
+        </m:r>
+        <m:r>
+          <m:t>P</m:t>
+        </m:r>
+        <m:r>
+          <m:t>R</m:t>
+        </m:r>
+        <m:r>
+          <m:t>=</m:t>
+        </m:r>
+        <m:f>
+          <m:fPr>
+            <m:type m:val="bar"/>
+          </m:fPr>
+          <m:num>
+            <m:r>
+              <m:t>F</m:t>
+            </m:r>
+            <m:r>
+              <m:t>P</m:t>
+            </m:r>
+          </m:num>
+          <m:den>
+            <m:r>
+              <m:t>F</m:t>
+            </m:r>
+            <m:r>
+              <m:t>P</m:t>
+            </m:r>
+            <m:r>
+              <m:t>+</m:t>
+            </m:r>
+            <m:r>
+              <m:t>T</m:t>
+            </m:r>
+            <m:r>
+              <m:t>N</m:t>
+            </m:r>
+          </m:den>
+        </m:f>
+      </m:oMath>
+      <w:r>
+        <w:t xml:space="preserve">. An example ROC curve can be seen in Figure 3. The better the line</w:t>
+      </w:r>
+      <w:r>
+        <w:t xml:space="preserve"> </w:t>
+      </w:r>
+      <w:r>
+        <w:t xml:space="preserve">“</w:t>
+      </w:r>
+      <w:r>
+        <w:t xml:space="preserve">hugs</w:t>
+      </w:r>
+      <w:r>
+        <w:t xml:space="preserve">”</w:t>
+      </w:r>
+      <w:r>
+        <w:t xml:space="preserve"> </w:t>
+      </w:r>
+      <w:r>
+        <w:t xml:space="preserve">the upper left corner of the ROC space, the better the trained classifier is. A model that produces a line that is close to the 45-degree separator means that it performs no better than simple random guessing.</w:t>
+      </w:r>
+    </w:p>
+    <w:p>
+      <w:pPr>
+        <w:pStyle w:val="BodyText"/>
+      </w:pPr>
+      <w:r>
+        <w:drawing>
+          <wp:inline>
+            <wp:extent cx="5334000" cy="4590047"/>
+            <wp:effectExtent b="0" l="0" r="0" t="0"/>
+            <wp:docPr descr="Well performing ROC curve example" title="" id="1" name="Picture"/>
+            <a:graphic>
+              <a:graphicData uri="http://schemas.openxmlformats.org/drawingml/2006/picture">
+                <pic:pic>
+                  <pic:nvPicPr>
+                    <pic:cNvPr descr="figures/roc_curve_example.png" id="0" name="Picture"/>
+                    <pic:cNvPicPr>
+                      <a:picLocks noChangeArrowheads="1" noChangeAspect="1"/>
+                    </pic:cNvPicPr>
+                  </pic:nvPicPr>
+                  <pic:blipFill>
+                    <a:blip r:embed="rId59"/>
+                    <a:stretch>
+                      <a:fillRect/>
+                    </a:stretch>
+                  </pic:blipFill>
+                  <pic:spPr bwMode="auto">
+                    <a:xfrm>
+                      <a:off x="0" y="0"/>
+                      <a:ext cx="5334000" cy="4590047"/>
+                    </a:xfrm>
+                    <a:prstGeom prst="rect">
+                      <a:avLst/>
+                    </a:prstGeom>
+                    <a:noFill/>
+                    <a:ln w="9525">
+                      <a:noFill/>
+                      <a:headEnd/>
+                      <a:tailEnd/>
+                    </a:ln>
+                  </pic:spPr>
+                </pic:pic>
+              </a:graphicData>
+            </a:graphic>
+          </wp:inline>
+        </w:drawing>
+      </w:r>
+      <w:r>
+        <w:t xml:space="preserve">{width = 60%}</w:t>
+      </w:r>
+    </w:p>
+    <w:p>
+      <w:pPr>
+        <w:pStyle w:val="BodyText"/>
+      </w:pPr>
+      <w:r>
+        <w:t xml:space="preserve">Moreover, when dealing with imbalanced classes, the ROC metric is a very suitable indicator of whether a model is a good fit. The first reason is that we have the performance of each class shown separately (through the two axes) and the second one is that it gives a good overview what can happen in different situations</w:t>
+      </w:r>
+      <w:r>
+        <w:t xml:space="preserve"> </w:t>
+      </w:r>
+      <w:r>
+        <w:t xml:space="preserve">(Japkowicz 2013)</w:t>
+      </w:r>
+      <w:r>
+        <w:t xml:space="preserve">.</w:t>
+      </w:r>
+    </w:p>
+    <w:p>
+      <w:pPr>
+        <w:pStyle w:val="Heading4"/>
+      </w:pPr>
+      <w:bookmarkStart w:id="60" w:name="precision-and-recall-curve-analysis"/>
+      <w:r>
+        <w:t xml:space="preserve">Precision and Recall Curve Analysis</w:t>
+      </w:r>
+      <w:bookmarkEnd w:id="60"/>
+    </w:p>
+    <w:p>
+      <w:pPr>
+        <w:pStyle w:val="FirstParagraph"/>
+      </w:pPr>
+      <w:r>
+        <w:t xml:space="preserve">The Precision and Recall (PR) Curve Analysis is very similar to ROC Curve Analysis, as it once again gives an overview of the correctly-classified positive class and and the number of incorrectly-classified negative observations. However, the PR curve plots, as expected, the precision and recall on the two axes, showing the various states the precision metric can take given different levels of recall. Unlike the ROC curve, the PR one has a negative slope, due to the fact precision decreases with the increase of recall. There have been suggestions that PR curves can be more informative than ROC curves when working with imbalanced classes</w:t>
+      </w:r>
+      <w:r>
+        <w:t xml:space="preserve"> </w:t>
+      </w:r>
+      <w:r>
+        <w:t xml:space="preserve">(Davis and Goadrich 2006)</w:t>
+      </w:r>
+      <w:r>
+        <w:t xml:space="preserve">.</w:t>
+      </w:r>
+    </w:p>
+    <w:p>
+      <w:pPr>
+        <w:pStyle w:val="Heading4"/>
+      </w:pPr>
+      <w:bookmarkStart w:id="61" w:name="area-under-curve-auc"/>
+      <w:r>
+        <w:t xml:space="preserve">Area-Under-Curve (AUC)</w:t>
+      </w:r>
+      <w:bookmarkEnd w:id="61"/>
+    </w:p>
+    <w:p>
+      <w:pPr>
+        <w:pStyle w:val="FirstParagraph"/>
+      </w:pPr>
+      <w:r>
+        <w:t xml:space="preserve">The AUC metric illustrates the performance of a classification model averaged over all of the feasible cost ratios. Given that the ROC curve operates in a unit square, it can be seen that the AUC in this case could take values only between 0 and 1, i.e.</w:t>
+      </w:r>
+      <w:r>
+        <w:t xml:space="preserve"> </w:t>
+      </w:r>
+      <m:oMath>
+        <m:r>
+          <m:t>A</m:t>
+        </m:r>
+        <m:r>
+          <m:t>U</m:t>
+        </m:r>
+        <m:r>
+          <m:t>C</m:t>
+        </m:r>
+        <m:r>
+          <m:t>∈</m:t>
+        </m:r>
+        <m:r>
+          <m:t>[</m:t>
+        </m:r>
+        <m:r>
+          <m:t>0</m:t>
+        </m:r>
+        <m:r>
+          <m:t>,</m:t>
+        </m:r>
+        <m:r>
+          <m:t>1</m:t>
+        </m:r>
+        <m:r>
+          <m:t>]</m:t>
+        </m:r>
+      </m:oMath>
+      <w:r>
+        <w:t xml:space="preserve">, with</w:t>
+      </w:r>
+      <w:r>
+        <w:t xml:space="preserve"> </w:t>
+      </w:r>
+      <m:oMath>
+        <m:r>
+          <m:t>A</m:t>
+        </m:r>
+        <m:r>
+          <m:t>U</m:t>
+        </m:r>
+        <m:r>
+          <m:t>C</m:t>
+        </m:r>
+        <m:r>
+          <m:t>=</m:t>
+        </m:r>
+        <m:r>
+          <m:t>1</m:t>
+        </m:r>
+      </m:oMath>
+      <w:r>
+        <w:t xml:space="preserve"> </w:t>
+      </w:r>
+      <w:r>
+        <w:t xml:space="preserve">representig the perfect classifier and</w:t>
+      </w:r>
+      <w:r>
+        <w:t xml:space="preserve"> </w:t>
+      </w:r>
+      <m:oMath>
+        <m:r>
+          <m:t>A</m:t>
+        </m:r>
+        <m:r>
+          <m:t>U</m:t>
+        </m:r>
+        <m:r>
+          <m:t>C</m:t>
+        </m:r>
+        <m:r>
+          <m:t>=</m:t>
+        </m:r>
+        <m:r>
+          <m:t>0.5</m:t>
+        </m:r>
+      </m:oMath>
+      <w:r>
+        <w:t xml:space="preserve"> </w:t>
+      </w:r>
+      <w:r>
+        <w:t xml:space="preserve">the random one. It can be argued that the AUC is a good summary metric that can assess the performance of a classifier and be used for comparisons, but it too loses significant information over the entire operating range (for instance trade-off behaviour between TP and FP performances).</w:t>
+      </w:r>
+    </w:p>
+    <w:p>
+      <w:pPr>
         <w:pStyle w:val="Heading2"/>
       </w:pPr>
-      <w:bookmarkStart w:id="56" w:name="section"/>
-      <w:r>
-        <w:t xml:space="preserve">5.2.</w:t>
-      </w:r>
-      <w:bookmarkEnd w:id="56"/>
+      <w:bookmarkStart w:id="62" w:name="experimental-results"/>
+      <w:r>
+        <w:t xml:space="preserve">5.2. Experimental Results</w:t>
+      </w:r>
+      <w:bookmarkEnd w:id="62"/>
+    </w:p>
+    <w:p>
+      <w:pPr>
+        <w:pStyle w:val="FirstParagraph"/>
+      </w:pPr>
+      <w:r>
+        <w:t xml:space="preserve">We have conducted all experiments on a machine running 4GB RAM, Intel(R) Core(TM) i3-2330M CPU @ 2.20GHz and ATI Radeon 7470M. The programming software that we used was R.</w:t>
+      </w:r>
+    </w:p>
+    <w:p>
+      <w:pPr>
+        <w:pStyle w:val="BodyText"/>
+      </w:pPr>
+      <w:r>
+        <w:t xml:space="preserve">We will use 10-fold Cross-Validation in order to tune the model parameters and will use the ROC as an optimization criterion, as it is argued that it is a good indicator when dealing with imbalanced classes</w:t>
+      </w:r>
+      <w:r>
+        <w:t xml:space="preserve"> </w:t>
+      </w:r>
+      <w:r>
+        <w:t xml:space="preserve">(He and Garcia 2009)</w:t>
+      </w:r>
+      <w:r>
+        <w:t xml:space="preserve">. The Accuracy metric will be used as little as possible to determine a classifier performance, as even if a model fails to classify a single observation from the minority class, the accuraccy will still be high (and close to 100% in some cases).</w:t>
+      </w:r>
+    </w:p>
+    <w:p>
+      <w:pPr>
+        <w:pStyle w:val="Heading3"/>
+      </w:pPr>
+      <w:bookmarkStart w:id="63" w:name="ucsd"/>
+      <w:r>
+        <w:t xml:space="preserve">5.2.1. UCSD</w:t>
+      </w:r>
+      <w:bookmarkEnd w:id="63"/>
+    </w:p>
+    <w:p>
+      <w:pPr>
+        <w:numPr>
+          <w:numId w:val="1007"/>
+          <w:ilvl w:val="0"/>
+        </w:numPr>
+      </w:pPr>
+      <w:r>
+        <w:t xml:space="preserve">State if data-sampling techniques have made any real improvement - put the ROC, PR and AUC measures in appendix or in small table, graphs.</w:t>
+      </w:r>
+    </w:p>
+    <w:p>
+      <w:pPr>
+        <w:numPr>
+          <w:numId w:val="1007"/>
+          <w:ilvl w:val="0"/>
+        </w:numPr>
+      </w:pPr>
+      <w:r>
+        <w:t xml:space="preserve">Get the best classifier from each model type and plot all of them - ROC, PR and AUC</w:t>
+      </w:r>
+    </w:p>
+    <w:p>
+      <w:pPr>
+        <w:numPr>
+          <w:numId w:val="1007"/>
+          <w:ilvl w:val="0"/>
+        </w:numPr>
+      </w:pPr>
+      <w:r>
+        <w:t xml:space="preserve">Discuss result</w:t>
+      </w:r>
+    </w:p>
+    <w:p>
+      <w:pPr>
+        <w:pStyle w:val="Heading3"/>
+      </w:pPr>
+      <w:bookmarkStart w:id="64" w:name="credit-card"/>
+      <w:r>
+        <w:t xml:space="preserve">5.2.2. Credit Card</w:t>
+      </w:r>
+      <w:bookmarkEnd w:id="64"/>
+    </w:p>
+    <w:p>
+      <w:pPr>
+        <w:pStyle w:val="Heading3"/>
+      </w:pPr>
+      <w:bookmarkStart w:id="65" w:name="paysim-1"/>
+      <w:r>
+        <w:t xml:space="preserve">5.2.3. PaySim</w:t>
+      </w:r>
+      <w:bookmarkEnd w:id="65"/>
+    </w:p>
+    <w:p>
+      <w:pPr>
+        <w:pStyle w:val="Heading3"/>
+      </w:pPr>
+      <w:bookmarkStart w:id="66" w:name="banksim-1"/>
+      <w:r>
+        <w:t xml:space="preserve">5.2.4. BankSim</w:t>
+      </w:r>
+      <w:bookmarkEnd w:id="66"/>
     </w:p>
     <w:p>
       <w:pPr>
         <w:pStyle w:val="Heading1"/>
       </w:pPr>
-      <w:bookmarkStart w:id="57" w:name="further-improvements"/>
+      <w:bookmarkStart w:id="67" w:name="further-improvements"/>
       <w:r>
         <w:t xml:space="preserve">6. Further Improvements</w:t>
       </w:r>
-      <w:bookmarkEnd w:id="57"/>
+      <w:bookmarkEnd w:id="67"/>
     </w:p>
     <w:p>
       <w:pPr>
         <w:pStyle w:val="Heading1"/>
       </w:pPr>
-      <w:bookmarkStart w:id="58" w:name="conclusion"/>
+      <w:bookmarkStart w:id="68" w:name="conclusion"/>
       <w:r>
         <w:t xml:space="preserve">7. Conclusion</w:t>
       </w:r>
-      <w:bookmarkEnd w:id="58"/>
+      <w:bookmarkEnd w:id="68"/>
     </w:p>
     <w:p>
       <w:pPr>
         <w:pStyle w:val="Heading1"/>
       </w:pPr>
-      <w:bookmarkStart w:id="59" w:name="references"/>
+      <w:bookmarkStart w:id="69" w:name="references"/>
       <w:r>
         <w:t xml:space="preserve">8. References</w:t>
       </w:r>
-      <w:bookmarkEnd w:id="59"/>
-    </w:p>
-    <w:bookmarkStart w:id="108" w:name="refs"/>
-    <w:bookmarkStart w:id="61" w:name="ref-fraudanalyticsacl"/>
+      <w:bookmarkEnd w:id="69"/>
+    </w:p>
+    <w:bookmarkStart w:id="120" w:name="refs"/>
+    <w:bookmarkStart w:id="71" w:name="ref-fraudanalyticsacl"/>
     <w:p>
       <w:pPr>
         <w:pStyle w:val="Bibliography"/>
@@ -9464,7 +10472,7 @@
       <w:r>
         <w:t xml:space="preserve"> </w:t>
       </w:r>
-      <w:hyperlink r:id="rId60">
+      <w:hyperlink r:id="rId70">
         <w:r>
           <w:rPr>
             <w:rStyle w:val="Hyperlink"/>
@@ -9476,8 +10484,8 @@
         <w:t xml:space="preserve">.</w:t>
       </w:r>
     </w:p>
-    <w:bookmarkEnd w:id="61"/>
-    <w:bookmarkStart w:id="62" w:name="ref-akbani2004applying"/>
+    <w:bookmarkEnd w:id="71"/>
+    <w:bookmarkStart w:id="72" w:name="ref-akbani2004applying"/>
     <w:p>
       <w:pPr>
         <w:pStyle w:val="Bibliography"/>
@@ -9498,8 +10506,8 @@
         <w:t xml:space="preserve">, 39–50. Springer.</w:t>
       </w:r>
     </w:p>
-    <w:bookmarkEnd w:id="62"/>
-    <w:bookmarkStart w:id="63" w:name="ref-batuwita2013class"/>
+    <w:bookmarkEnd w:id="72"/>
+    <w:bookmarkStart w:id="73" w:name="ref-batuwita2013class"/>
     <w:p>
       <w:pPr>
         <w:pStyle w:val="Bibliography"/>
@@ -9508,8 +10516,8 @@
         <w:t xml:space="preserve">Batuwita, Rukshan, and Vasile Palade. 2013. “Class Imbalance Learning Methods for Support Vector Machines.”</w:t>
       </w:r>
     </w:p>
-    <w:bookmarkEnd w:id="63"/>
-    <w:bookmarkStart w:id="64" w:name="ref-buanuarescu2015detecting"/>
+    <w:bookmarkEnd w:id="73"/>
+    <w:bookmarkStart w:id="74" w:name="ref-buanuarescu2015detecting"/>
     <w:p>
       <w:pPr>
         <w:pStyle w:val="Bibliography"/>
@@ -9533,8 +10541,8 @@
         <w:t xml:space="preserve">32. Elsevier:1827–36.</w:t>
       </w:r>
     </w:p>
-    <w:bookmarkEnd w:id="64"/>
-    <w:bookmarkStart w:id="65" w:name="ref-bhardwaj2016financial"/>
+    <w:bookmarkEnd w:id="74"/>
+    <w:bookmarkStart w:id="75" w:name="ref-bhardwaj2016financial"/>
     <w:p>
       <w:pPr>
         <w:pStyle w:val="Bibliography"/>
@@ -9558,8 +10566,8 @@
         <w:t xml:space="preserve">156 (10). Foundation of Computer Science.</w:t>
       </w:r>
     </w:p>
-    <w:bookmarkEnd w:id="65"/>
-    <w:bookmarkStart w:id="66" w:name="ref-bhattacharyya2011data"/>
+    <w:bookmarkEnd w:id="75"/>
+    <w:bookmarkStart w:id="76" w:name="ref-bhattacharyya2011data"/>
     <w:p>
       <w:pPr>
         <w:pStyle w:val="Bibliography"/>
@@ -9583,8 +10591,8 @@
         <w:t xml:space="preserve">50 (3). Elsevier:602–13.</w:t>
       </w:r>
     </w:p>
-    <w:bookmarkEnd w:id="66"/>
-    <w:bookmarkStart w:id="67" w:name="ref-bolton2001unsupervised"/>
+    <w:bookmarkEnd w:id="76"/>
+    <w:bookmarkStart w:id="77" w:name="ref-bolton2001unsupervised"/>
     <w:p>
       <w:pPr>
         <w:pStyle w:val="Bibliography"/>
@@ -9605,8 +10613,8 @@
         <w:t xml:space="preserve">. Citeseer, 235–55.</w:t>
       </w:r>
     </w:p>
-    <w:bookmarkEnd w:id="67"/>
-    <w:bookmarkStart w:id="68" w:name="ref-brause1999neural"/>
+    <w:bookmarkEnd w:id="77"/>
+    <w:bookmarkStart w:id="78" w:name="ref-brause1999neural"/>
     <w:p>
       <w:pPr>
         <w:pStyle w:val="Bibliography"/>
@@ -9627,8 +10635,8 @@
         <w:t xml:space="preserve">, 103–6. IEEE.</w:t>
       </w:r>
     </w:p>
-    <w:bookmarkEnd w:id="68"/>
-    <w:bookmarkStart w:id="69" w:name="ref-breiman2001random"/>
+    <w:bookmarkEnd w:id="78"/>
+    <w:bookmarkStart w:id="79" w:name="ref-breiman2001random"/>
     <w:p>
       <w:pPr>
         <w:pStyle w:val="Bibliography"/>
@@ -9652,8 +10660,8 @@
         <w:t xml:space="preserve">45 (1). Springer:5–32.</w:t>
       </w:r>
     </w:p>
-    <w:bookmarkEnd w:id="69"/>
-    <w:bookmarkStart w:id="70" w:name="ref-chaudhary2012credit"/>
+    <w:bookmarkEnd w:id="79"/>
+    <w:bookmarkStart w:id="80" w:name="ref-chaudhary2012credit"/>
     <w:p>
       <w:pPr>
         <w:pStyle w:val="Bibliography"/>
@@ -9662,8 +10670,8 @@
         <w:t xml:space="preserve">Chaudhary, Khyati, and Bhawna Mallick. 2012. “Credit Card Fraud: The Study of Its Impact and Detection Techniques.” Citeseer.</w:t>
       </w:r>
     </w:p>
-    <w:bookmarkEnd w:id="70"/>
-    <w:bookmarkStart w:id="71" w:name="ref-chawla2002smote"/>
+    <w:bookmarkEnd w:id="80"/>
+    <w:bookmarkStart w:id="81" w:name="ref-chawla2002smote"/>
     <w:p>
       <w:pPr>
         <w:pStyle w:val="Bibliography"/>
@@ -9687,8 +10695,8 @@
         <w:t xml:space="preserve">16:321–57.</w:t>
       </w:r>
     </w:p>
-    <w:bookmarkEnd w:id="71"/>
-    <w:bookmarkStart w:id="72" w:name="ref-chen2016xgboost"/>
+    <w:bookmarkEnd w:id="81"/>
+    <w:bookmarkStart w:id="82" w:name="ref-chen2016xgboost"/>
     <w:p>
       <w:pPr>
         <w:pStyle w:val="Bibliography"/>
@@ -9709,8 +10717,8 @@
         <w:t xml:space="preserve">, 785–94. ACM.</w:t>
       </w:r>
     </w:p>
-    <w:bookmarkEnd w:id="72"/>
-    <w:bookmarkStart w:id="73" w:name="ref-cortes1995support"/>
+    <w:bookmarkEnd w:id="82"/>
+    <w:bookmarkStart w:id="83" w:name="ref-cortes1995support"/>
     <w:p>
       <w:pPr>
         <w:pStyle w:val="Bibliography"/>
@@ -9734,8 +10742,8 @@
         <w:t xml:space="preserve">20 (3). Springer:273–97.</w:t>
       </w:r>
     </w:p>
-    <w:bookmarkEnd w:id="73"/>
-    <w:bookmarkStart w:id="74" w:name="ref-dal2015adaptive"/>
+    <w:bookmarkEnd w:id="83"/>
+    <w:bookmarkStart w:id="84" w:name="ref-dal2015adaptive"/>
     <w:p>
       <w:pPr>
         <w:pStyle w:val="Bibliography"/>
@@ -9744,8 +10752,8 @@
         <w:t xml:space="preserve">Dal Pozzolo, Andrea, and Gianluca Bontempi. 2015. “Adaptive Machine Learning for Credit Card Fraud Detection.” Université libre de Bruxelles.</w:t>
       </w:r>
     </w:p>
-    <w:bookmarkEnd w:id="74"/>
-    <w:bookmarkStart w:id="75" w:name="ref-dal2015calibrating"/>
+    <w:bookmarkEnd w:id="84"/>
+    <w:bookmarkStart w:id="85" w:name="ref-dal2015calibrating"/>
     <w:p>
       <w:pPr>
         <w:pStyle w:val="Bibliography"/>
@@ -9766,8 +10774,8 @@
         <w:t xml:space="preserve">, 159–66. IEEE.</w:t>
       </w:r>
     </w:p>
-    <w:bookmarkEnd w:id="75"/>
-    <w:bookmarkStart w:id="76" w:name="ref-dal2014learned"/>
+    <w:bookmarkEnd w:id="85"/>
+    <w:bookmarkStart w:id="86" w:name="ref-dal2014learned"/>
     <w:p>
       <w:pPr>
         <w:pStyle w:val="Bibliography"/>
@@ -9791,8 +10799,30 @@
         <w:t xml:space="preserve">41 (10). Elsevier:4915–28.</w:t>
       </w:r>
     </w:p>
-    <w:bookmarkEnd w:id="76"/>
-    <w:bookmarkStart w:id="77" w:name="ref-dorronsoro1997neural"/>
+    <w:bookmarkEnd w:id="86"/>
+    <w:bookmarkStart w:id="87" w:name="ref-davis2006relationship"/>
+    <w:p>
+      <w:pPr>
+        <w:pStyle w:val="Bibliography"/>
+      </w:pPr>
+      <w:r>
+        <w:t xml:space="preserve">Davis, Jesse, and Mark Goadrich. 2006. “The Relationship Between Precision-Recall and Roc Curves.” In</w:t>
+      </w:r>
+      <w:r>
+        <w:t xml:space="preserve"> </w:t>
+      </w:r>
+      <w:r>
+        <w:rPr>
+          <w:i/>
+        </w:rPr>
+        <w:t xml:space="preserve">Proceedings of the 23rd International Conference on Machine Learning</w:t>
+      </w:r>
+      <w:r>
+        <w:t xml:space="preserve">, 233–40. ACM.</w:t>
+      </w:r>
+    </w:p>
+    <w:bookmarkEnd w:id="87"/>
+    <w:bookmarkStart w:id="88" w:name="ref-dorronsoro1997neural"/>
     <w:p>
       <w:pPr>
         <w:pStyle w:val="Bibliography"/>
@@ -9816,8 +10846,8 @@
         <w:t xml:space="preserve">8 (4). IEEE:827–34.</w:t>
       </w:r>
     </w:p>
-    <w:bookmarkEnd w:id="77"/>
-    <w:bookmarkStart w:id="79" w:name="ref-analytics_tools_table"/>
+    <w:bookmarkEnd w:id="88"/>
+    <w:bookmarkStart w:id="90" w:name="ref-analytics_tools_table"/>
     <w:p>
       <w:pPr>
         <w:pStyle w:val="Bibliography"/>
@@ -9828,7 +10858,7 @@
       <w:r>
         <w:t xml:space="preserve"> </w:t>
       </w:r>
-      <w:hyperlink r:id="rId78">
+      <w:hyperlink r:id="rId89">
         <w:r>
           <w:rPr>
             <w:rStyle w:val="Hyperlink"/>
@@ -9840,8 +10870,8 @@
         <w:t xml:space="preserve">.</w:t>
       </w:r>
     </w:p>
-    <w:bookmarkEnd w:id="79"/>
-    <w:bookmarkStart w:id="80" w:name="ref-fletcher2007challenges"/>
+    <w:bookmarkEnd w:id="90"/>
+    <w:bookmarkStart w:id="91" w:name="ref-fletcher2007challenges"/>
     <w:p>
       <w:pPr>
         <w:pStyle w:val="Bibliography"/>
@@ -9865,8 +10895,8 @@
         <w:t xml:space="preserve">14 (2). Emerald Group Publishing Limited:190–207.</w:t>
       </w:r>
     </w:p>
-    <w:bookmarkEnd w:id="80"/>
-    <w:bookmarkStart w:id="81" w:name="ref-freund1997decision"/>
+    <w:bookmarkEnd w:id="91"/>
+    <w:bookmarkStart w:id="92" w:name="ref-freund1997decision"/>
     <w:p>
       <w:pPr>
         <w:pStyle w:val="Bibliography"/>
@@ -9890,8 +10920,8 @@
         <w:t xml:space="preserve">55 (1). Elsevier:119–39.</w:t>
       </w:r>
     </w:p>
-    <w:bookmarkEnd w:id="81"/>
-    <w:bookmarkStart w:id="82" w:name="ref-friedman2001greedy"/>
+    <w:bookmarkEnd w:id="92"/>
+    <w:bookmarkStart w:id="93" w:name="ref-friedman2001greedy"/>
     <w:p>
       <w:pPr>
         <w:pStyle w:val="Bibliography"/>
@@ -9912,8 +10942,8 @@
         <w:t xml:space="preserve">. JSTOR, 1189–1232.</w:t>
       </w:r>
     </w:p>
-    <w:bookmarkEnd w:id="82"/>
-    <w:bookmarkStart w:id="83" w:name="ref-friedman2002stochastic"/>
+    <w:bookmarkEnd w:id="93"/>
+    <w:bookmarkStart w:id="94" w:name="ref-friedman2002stochastic"/>
     <w:p>
       <w:pPr>
         <w:pStyle w:val="Bibliography"/>
@@ -9937,8 +10967,8 @@
         <w:t xml:space="preserve">38 (4). Elsevier:367–78.</w:t>
       </w:r>
     </w:p>
-    <w:bookmarkEnd w:id="83"/>
-    <w:bookmarkStart w:id="84" w:name="ref-friedman2001elements"/>
+    <w:bookmarkEnd w:id="94"/>
+    <w:bookmarkStart w:id="95" w:name="ref-friedman2001elements"/>
     <w:p>
       <w:pPr>
         <w:pStyle w:val="Bibliography"/>
@@ -9959,8 +10989,8 @@
         <w:t xml:space="preserve">. Vol. 1. Springer series in statistics New York.</w:t>
       </w:r>
     </w:p>
-    <w:bookmarkEnd w:id="84"/>
-    <w:bookmarkStart w:id="85" w:name="ref-friedman2000additive"/>
+    <w:bookmarkEnd w:id="95"/>
+    <w:bookmarkStart w:id="96" w:name="ref-friedman2000additive"/>
     <w:p>
       <w:pPr>
         <w:pStyle w:val="Bibliography"/>
@@ -9984,8 +11014,8 @@
         <w:t xml:space="preserve">28 (2). Institute of Mathematical Statistics:337–407.</w:t>
       </w:r>
     </w:p>
-    <w:bookmarkEnd w:id="85"/>
-    <w:bookmarkStart w:id="86" w:name="ref-ghosh1994credit"/>
+    <w:bookmarkEnd w:id="96"/>
+    <w:bookmarkStart w:id="97" w:name="ref-ghosh1994credit"/>
     <w:p>
       <w:pPr>
         <w:pStyle w:val="Bibliography"/>
@@ -10006,8 +11036,8 @@
         <w:t xml:space="preserve">, 3:621–30. IEEE.</w:t>
       </w:r>
     </w:p>
-    <w:bookmarkEnd w:id="86"/>
-    <w:bookmarkStart w:id="87" w:name="ref-grabosky2001electronic"/>
+    <w:bookmarkEnd w:id="97"/>
+    <w:bookmarkStart w:id="98" w:name="ref-grabosky2001electronic"/>
     <w:p>
       <w:pPr>
         <w:pStyle w:val="Bibliography"/>
@@ -10028,8 +11058,8 @@
         <w:t xml:space="preserve">. Cambridge University Press.</w:t>
       </w:r>
     </w:p>
-    <w:bookmarkEnd w:id="87"/>
-    <w:bookmarkStart w:id="88" w:name="ref-he2009learning"/>
+    <w:bookmarkEnd w:id="98"/>
+    <w:bookmarkStart w:id="99" w:name="ref-he2009learning"/>
     <w:p>
       <w:pPr>
         <w:pStyle w:val="Bibliography"/>
@@ -10053,8 +11083,8 @@
         <w:t xml:space="preserve">21 (9). Ieee:1263–84.</w:t>
       </w:r>
     </w:p>
-    <w:bookmarkEnd w:id="88"/>
-    <w:bookmarkStart w:id="89" w:name="ref-james2013introduction"/>
+    <w:bookmarkEnd w:id="99"/>
+    <w:bookmarkStart w:id="100" w:name="ref-james2013introduction"/>
     <w:p>
       <w:pPr>
         <w:pStyle w:val="Bibliography"/>
@@ -10075,8 +11105,30 @@
         <w:t xml:space="preserve">. Vol. 112. Springer.</w:t>
       </w:r>
     </w:p>
-    <w:bookmarkEnd w:id="89"/>
-    <w:bookmarkStart w:id="90" w:name="ref-johnson2014learning"/>
+    <w:bookmarkEnd w:id="100"/>
+    <w:bookmarkStart w:id="101" w:name="ref-japkowicz2013assessment"/>
+    <w:p>
+      <w:pPr>
+        <w:pStyle w:val="Bibliography"/>
+      </w:pPr>
+      <w:r>
+        <w:t xml:space="preserve">Japkowicz, Nathalie. 2013. “Assessment Metrics for Imbalanced Learning.”</w:t>
+      </w:r>
+      <w:r>
+        <w:t xml:space="preserve"> </w:t>
+      </w:r>
+      <w:r>
+        <w:rPr>
+          <w:i/>
+        </w:rPr>
+        <w:t xml:space="preserve">Imbalanced Learning: Foundations, Algorithms, and Applications</w:t>
+      </w:r>
+      <w:r>
+        <w:t xml:space="preserve">. Wiley Online Library, 187–206.</w:t>
+      </w:r>
+    </w:p>
+    <w:bookmarkEnd w:id="101"/>
+    <w:bookmarkStart w:id="102" w:name="ref-johnson2014learning"/>
     <w:p>
       <w:pPr>
         <w:pStyle w:val="Bibliography"/>
@@ -10100,8 +11152,8 @@
         <w:t xml:space="preserve">36 (5). IEEE:942–54.</w:t>
       </w:r>
     </w:p>
-    <w:bookmarkEnd w:id="90"/>
-    <w:bookmarkStart w:id="91" w:name="ref-khoshgoftaar2007empirical"/>
+    <w:bookmarkEnd w:id="102"/>
+    <w:bookmarkStart w:id="103" w:name="ref-khoshgoftaar2007empirical"/>
     <w:p>
       <w:pPr>
         <w:pStyle w:val="Bibliography"/>
@@ -10122,8 +11174,8 @@
         <w:t xml:space="preserve">. Vol. 2. IEEE.</w:t>
       </w:r>
     </w:p>
-    <w:bookmarkEnd w:id="91"/>
-    <w:bookmarkStart w:id="92" w:name="ref-laudon2013commerce"/>
+    <w:bookmarkEnd w:id="103"/>
+    <w:bookmarkStart w:id="104" w:name="ref-laudon2013commerce"/>
     <w:p>
       <w:pPr>
         <w:pStyle w:val="Bibliography"/>
@@ -10144,8 +11196,8 @@
         <w:t xml:space="preserve">. Pearson.</w:t>
       </w:r>
     </w:p>
-    <w:bookmarkEnd w:id="92"/>
-    <w:bookmarkStart w:id="93" w:name="ref-lopez2014banksim"/>
+    <w:bookmarkEnd w:id="104"/>
+    <w:bookmarkStart w:id="105" w:name="ref-lopez2014banksim"/>
     <w:p>
       <w:pPr>
         <w:pStyle w:val="Bibliography"/>
@@ -10166,8 +11218,8 @@
         <w:t xml:space="preserve">, 144–52.</w:t>
       </w:r>
     </w:p>
-    <w:bookmarkEnd w:id="93"/>
-    <w:bookmarkStart w:id="94" w:name="ref-lopez2014social"/>
+    <w:bookmarkEnd w:id="105"/>
+    <w:bookmarkStart w:id="106" w:name="ref-lopez2014social"/>
     <w:p>
       <w:pPr>
         <w:pStyle w:val="Bibliography"/>
@@ -10188,8 +11240,8 @@
         <w:t xml:space="preserve">.</w:t>
       </w:r>
     </w:p>
-    <w:bookmarkEnd w:id="94"/>
-    <w:bookmarkStart w:id="95" w:name="ref-meyer2003support"/>
+    <w:bookmarkEnd w:id="106"/>
+    <w:bookmarkStart w:id="107" w:name="ref-meyer2003support"/>
     <w:p>
       <w:pPr>
         <w:pStyle w:val="Bibliography"/>
@@ -10213,8 +11265,8 @@
         <w:t xml:space="preserve">55 (1-2). Elsevier:169–86.</w:t>
       </w:r>
     </w:p>
-    <w:bookmarkEnd w:id="95"/>
-    <w:bookmarkStart w:id="96" w:name="ref-natekin2013gradient"/>
+    <w:bookmarkEnd w:id="107"/>
+    <w:bookmarkStart w:id="108" w:name="ref-natekin2013gradient"/>
     <w:p>
       <w:pPr>
         <w:pStyle w:val="Bibliography"/>
@@ -10238,8 +11290,8 @@
         <w:t xml:space="preserve">7. Frontiers:21.</w:t>
       </w:r>
     </w:p>
-    <w:bookmarkEnd w:id="96"/>
-    <w:bookmarkStart w:id="97" w:name="ref-ngai2011application"/>
+    <w:bookmarkEnd w:id="108"/>
+    <w:bookmarkStart w:id="109" w:name="ref-ngai2011application"/>
     <w:p>
       <w:pPr>
         <w:pStyle w:val="Bibliography"/>
@@ -10263,8 +11315,8 @@
         <w:t xml:space="preserve">50 (3). Elsevier:559–69.</w:t>
       </w:r>
     </w:p>
-    <w:bookmarkEnd w:id="97"/>
-    <w:bookmarkStart w:id="98" w:name="ref-nielsen2016tree"/>
+    <w:bookmarkEnd w:id="109"/>
+    <w:bookmarkStart w:id="110" w:name="ref-nielsen2016tree"/>
     <w:p>
       <w:pPr>
         <w:pStyle w:val="Bibliography"/>
@@ -10273,8 +11325,8 @@
         <w:t xml:space="preserve">Nielsen, Didrik. 2016. “Tree Boosting with Xgboost-Why Does Xgboost Win" Every" Machine Learning Competition?” Master’s thesis, NTNU.</w:t>
       </w:r>
     </w:p>
-    <w:bookmarkEnd w:id="98"/>
-    <w:bookmarkStart w:id="100" w:name="ref-nilson2016nilson"/>
+    <w:bookmarkEnd w:id="110"/>
+    <w:bookmarkStart w:id="112" w:name="ref-nilson2016nilson"/>
     <w:p>
       <w:pPr>
         <w:pStyle w:val="Bibliography"/>
@@ -10285,7 +11337,7 @@
       <w:r>
         <w:t xml:space="preserve"> </w:t>
       </w:r>
-      <w:hyperlink r:id="rId99">
+      <w:hyperlink r:id="rId111">
         <w:r>
           <w:rPr>
             <w:rStyle w:val="Hyperlink"/>
@@ -10297,8 +11349,8 @@
         <w:t xml:space="preserve">.</w:t>
       </w:r>
     </w:p>
-    <w:bookmarkEnd w:id="100"/>
-    <w:bookmarkStart w:id="102" w:name="ref-capitaloneguide"/>
+    <w:bookmarkEnd w:id="112"/>
+    <w:bookmarkStart w:id="114" w:name="ref-capitaloneguide"/>
     <w:p>
       <w:pPr>
         <w:pStyle w:val="Bibliography"/>
@@ -10309,7 +11361,7 @@
       <w:r>
         <w:t xml:space="preserve"> </w:t>
       </w:r>
-      <w:hyperlink r:id="rId101">
+      <w:hyperlink r:id="rId113">
         <w:r>
           <w:rPr>
             <w:rStyle w:val="Hyperlink"/>
@@ -10321,8 +11373,8 @@
         <w:t xml:space="preserve">.</w:t>
       </w:r>
     </w:p>
-    <w:bookmarkEnd w:id="102"/>
-    <w:bookmarkStart w:id="103" w:name="ref-seeja2014fraudminer"/>
+    <w:bookmarkEnd w:id="114"/>
+    <w:bookmarkStart w:id="115" w:name="ref-seeja2014fraudminer"/>
     <w:p>
       <w:pPr>
         <w:pStyle w:val="Bibliography"/>
@@ -10346,8 +11398,8 @@
         <w:t xml:space="preserve">2014. Hindawi.</w:t>
       </w:r>
     </w:p>
-    <w:bookmarkEnd w:id="103"/>
-    <w:bookmarkStart w:id="104" w:name="ref-van2007experimental"/>
+    <w:bookmarkEnd w:id="115"/>
+    <w:bookmarkStart w:id="116" w:name="ref-van2007experimental"/>
     <w:p>
       <w:pPr>
         <w:pStyle w:val="Bibliography"/>
@@ -10368,8 +11420,8 @@
         <w:t xml:space="preserve">, 935–42. ACM.</w:t>
       </w:r>
     </w:p>
-    <w:bookmarkEnd w:id="104"/>
-    <w:bookmarkStart w:id="105" w:name="ref-veropoulos1999controlling"/>
+    <w:bookmarkEnd w:id="116"/>
+    <w:bookmarkStart w:id="117" w:name="ref-veropoulos1999controlling"/>
     <w:p>
       <w:pPr>
         <w:pStyle w:val="Bibliography"/>
@@ -10390,8 +11442,8 @@
         <w:t xml:space="preserve">, 55:60.</w:t>
       </w:r>
     </w:p>
-    <w:bookmarkEnd w:id="105"/>
-    <w:bookmarkStart w:id="106" w:name="ref-whiting2012machine"/>
+    <w:bookmarkEnd w:id="117"/>
+    <w:bookmarkStart w:id="118" w:name="ref-whiting2012machine"/>
     <w:p>
       <w:pPr>
         <w:pStyle w:val="Bibliography"/>
@@ -10415,8 +11467,8 @@
         <w:t xml:space="preserve">28 (4). Wiley Online Library:505–27.</w:t>
       </w:r>
     </w:p>
-    <w:bookmarkEnd w:id="106"/>
-    <w:bookmarkStart w:id="107" w:name="ref-whitrow2009transaction"/>
+    <w:bookmarkEnd w:id="118"/>
+    <w:bookmarkStart w:id="119" w:name="ref-whitrow2009transaction"/>
     <w:p>
       <w:pPr>
         <w:pStyle w:val="Bibliography"/>
@@ -10440,8 +11492,8 @@
         <w:t xml:space="preserve">18 (1). Springer:30–55.</w:t>
       </w:r>
     </w:p>
-    <w:bookmarkEnd w:id="107"/>
-    <w:bookmarkEnd w:id="108"/>
+    <w:bookmarkEnd w:id="119"/>
+    <w:bookmarkEnd w:id="120"/>
     <w:sectPr/>
   </w:body>
 </w:document>
@@ -10969,6 +12021,9 @@
     </w:lvlOverride>
   </w:num>
   <w:num w:numId="1006">
+    <w:abstractNumId w:val="991"/>
+  </w:num>
+  <w:num w:numId="1007">
     <w:abstractNumId w:val="991"/>
   </w:num>
 </w:numbering>

</xml_diff>